<commit_message>
updated Readme rendered to word and HTML
</commit_message>
<xml_diff>
--- a/acquisition/README.docx
+++ b/acquisition/README.docx
@@ -496,7 +496,7 @@
         <w:t xml:space="preserve">graph TD;</w:t>
       </w:r>
       <w:r>
-        <w:br w:type="textWrapping"/>
+        <w:br/>
       </w:r>
       <w:r>
         <w:rPr>
@@ -505,7 +505,7 @@
         <w:t xml:space="preserve">  A--&gt;B;</w:t>
       </w:r>
       <w:r>
-        <w:br w:type="textWrapping"/>
+        <w:br/>
       </w:r>
       <w:r>
         <w:rPr>
@@ -514,7 +514,7 @@
         <w:t xml:space="preserve">  A--&gt;C;</w:t>
       </w:r>
       <w:r>
-        <w:br w:type="textWrapping"/>
+        <w:br/>
       </w:r>
       <w:r>
         <w:rPr>
@@ -523,7 +523,7 @@
         <w:t xml:space="preserve">  B--&gt;D;</w:t>
       </w:r>
       <w:r>
-        <w:br w:type="textWrapping"/>
+        <w:br/>
       </w:r>
       <w:r>
         <w:rPr>
@@ -1456,61 +1456,32 @@
       <w:r>
         <w:t xml:space="preserve">It is possible at some point in time these may conflict with one of the other devices on the network. If so change the IP of whatever device is conflicting.</w:t>
       </w:r>
-      <w:r>
-        <w:t xml:space="preserve"> </w:t>
-      </w:r>
-      <w:r>
-        <w:t xml:space="preserve"># Running the SAMURAI Software</w:t>
-      </w:r>
+    </w:p>
+    <w:p>
+      <w:pPr>
+        <w:pStyle w:val="Heading1"/>
+      </w:pPr>
+      <w:bookmarkStart w:id="48" w:name="running-python-scripts"/>
+      <w:r>
+        <w:t xml:space="preserve">Running Python Scripts</w:t>
+      </w:r>
+      <w:bookmarkEnd w:id="48"/>
     </w:p>
     <w:p>
       <w:pPr>
         <w:pStyle w:val="FirstParagraph"/>
       </w:pPr>
       <w:r>
-        <w:t xml:space="preserve">This section covers the steps required to run a SAMURAI measurement</w:t>
+        <w:t xml:space="preserve">This section explains how to run the python scripts that are mentioned in this document</w:t>
       </w:r>
     </w:p>
     <w:p>
       <w:pPr>
         <w:pStyle w:val="Heading2"/>
       </w:pPr>
-      <w:bookmarkStart w:id="48" w:name="X168e06a5de753d5b38a8ea4fe39391833cd2af0"/>
-      <w:r>
-        <w:t xml:space="preserve">Running from python command line interface (CLI)</w:t>
-      </w:r>
-      <w:bookmarkEnd w:id="48"/>
-    </w:p>
-    <w:p>
-      <w:pPr>
-        <w:pStyle w:val="FirstParagraph"/>
-      </w:pPr>
-      <w:r>
-        <w:rPr>
-          <w:i/>
-        </w:rPr>
-        <w:t xml:space="preserve">[CLI]: Command Line Interface</w:t>
-      </w:r>
-      <w:r>
-        <w:br w:type="textWrapping"/>
-      </w:r>
-      <w:r>
-        <w:t xml:space="preserve">[IDE]: Integrated Development Environment (e.g. Spyder)</w:t>
-      </w:r>
-      <w:r>
-        <w:br w:type="textWrapping"/>
-      </w:r>
-      <w:r>
-        <w:t xml:space="preserve">The following steps are to run a SAMURAI measurement from the python CLI. The steps using the python CLI here are valid for the integrated command line within the Spyder IDE. While these steps will be similar using a basic python setup, the importing of the SAMURAI classes and libraries may be a bit more complex.</w:t>
-      </w:r>
-    </w:p>
-    <w:p>
-      <w:pPr>
-        <w:pStyle w:val="Heading3"/>
-      </w:pPr>
-      <w:bookmarkStart w:id="49" w:name="X37ff57923ca9fe5b574c78d473ef3fc2625f82f"/>
-      <w:r>
-        <w:t xml:space="preserve">1. Create a new SAMURAI measurement directory</w:t>
+      <w:bookmarkStart w:id="49" w:name="running-with-the-spyder-ide"/>
+      <w:r>
+        <w:t xml:space="preserve">Running with the Spyder IDE</w:t>
       </w:r>
       <w:bookmarkEnd w:id="49"/>
     </w:p>
@@ -1523,31 +1494,7 @@
         </w:numPr>
       </w:pPr>
       <w:r>
-        <w:t xml:space="preserve">Make a copy of</w:t>
-      </w:r>
-      <w:r>
-        <w:t xml:space="preserve"> </w:t>
-      </w:r>
-      <w:r>
-        <w:rPr>
-          <w:rStyle w:val="VerbatimChar"/>
-        </w:rPr>
-        <w:t xml:space="preserve">meas_template</w:t>
-      </w:r>
-      <w:r>
-        <w:t xml:space="preserve"> </w:t>
-      </w:r>
-      <w:r>
-        <w:t xml:space="preserve">in the directory</w:t>
-      </w:r>
-      <w:r>
-        <w:t xml:space="preserve"> </w:t>
-      </w:r>
-      <w:r>
-        <w:rPr>
-          <w:rStyle w:val="VerbatimChar"/>
-        </w:rPr>
-        <w:t xml:space="preserve">U:\67Internal\DivisionProjects\Channel Model Uncertainty\Measurements\Synthetic_Aperture</w:t>
+        <w:t xml:space="preserve">Open the Spyder IDE (Make sure to use Python 3.7)</w:t>
       </w:r>
     </w:p>
     <w:p>
@@ -1559,58 +1506,53 @@
         </w:numPr>
       </w:pPr>
       <w:r>
-        <w:t xml:space="preserve">Rename the copy to the current date in the format</w:t>
-      </w:r>
-      <w:r>
-        <w:t xml:space="preserve"> </w:t>
-      </w:r>
-      <w:r>
-        <w:rPr>
-          <w:rStyle w:val="VerbatimChar"/>
-        </w:rPr>
-        <w:t xml:space="preserve">mm-dd-yyyy</w:t>
-      </w:r>
+        <w:t xml:space="preserve">Open the script in Spyder</w:t>
+      </w:r>
+    </w:p>
+    <w:p>
+      <w:pPr>
+        <w:pStyle w:val="Compact"/>
+        <w:numPr>
+          <w:numId w:val="1034"/>
+          <w:ilvl w:val="0"/>
+        </w:numPr>
+      </w:pPr>
+      <w:r>
+        <w:t xml:space="preserve">Press the Green play button at the top of the window</w:t>
+      </w:r>
+    </w:p>
+    <w:p>
+      <w:pPr>
+        <w:pStyle w:val="Heading2"/>
+      </w:pPr>
+      <w:bookmarkStart w:id="50" w:name="running-from-the-anaconda-command-prompt"/>
+      <w:r>
+        <w:t xml:space="preserve">Running from the Anaconda command prompt</w:t>
+      </w:r>
+      <w:bookmarkEnd w:id="50"/>
     </w:p>
     <w:p>
       <w:pPr>
         <w:pStyle w:val="Compact"/>
         <w:numPr>
           <w:numId w:val="1035"/>
-          <w:ilvl w:val="1"/>
-        </w:numPr>
-      </w:pPr>
-      <w:r>
-        <w:t xml:space="preserve">From here on, this newly created directory will be referred to as</w:t>
-      </w:r>
-      <w:r>
-        <w:t xml:space="preserve"> </w:t>
-      </w:r>
-      <w:r>
-        <w:rPr>
-          <w:rStyle w:val="VerbatimChar"/>
-        </w:rPr>
-        <w:t xml:space="preserve">&lt;working-directory&gt;</w:t>
-      </w:r>
-    </w:p>
-    <w:p>
-      <w:pPr>
-        <w:pStyle w:val="Compact"/>
-        <w:numPr>
-          <w:numId w:val="1034"/>
-          <w:ilvl w:val="0"/>
-        </w:numPr>
-      </w:pPr>
-      <w:r>
-        <w:t xml:space="preserve">Copy and paste the correct comma separated value (CSV) file containing the positions into</w:t>
-      </w:r>
-      <w:r>
-        <w:t xml:space="preserve"> </w:t>
-      </w:r>
-      <w:r>
-        <w:rPr>
-          <w:rStyle w:val="VerbatimChar"/>
-        </w:rPr>
-        <w:t xml:space="preserve">&lt;working-directory&gt;/synthetic_aperture/raw</w:t>
+          <w:ilvl w:val="0"/>
+        </w:numPr>
+      </w:pPr>
+      <w:r>
+        <w:t xml:space="preserve">Run the program</w:t>
+      </w:r>
+      <w:r>
+        <w:t xml:space="preserve"> </w:t>
+      </w:r>
+      <w:r>
+        <w:t xml:space="preserve">‘</w:t>
+      </w:r>
+      <w:r>
+        <w:t xml:space="preserve">Anaconda Prompt</w:t>
+      </w:r>
+      <w:r>
+        <w:t xml:space="preserve">’</w:t>
       </w:r>
     </w:p>
     <w:p>
@@ -1622,6 +1564,527 @@
         </w:numPr>
       </w:pPr>
       <w:r>
+        <w:t xml:space="preserve">This can be done by searching for this in the Windows toolbar</w:t>
+      </w:r>
+    </w:p>
+    <w:p>
+      <w:pPr>
+        <w:pStyle w:val="Compact"/>
+        <w:numPr>
+          <w:numId w:val="1035"/>
+          <w:ilvl w:val="0"/>
+        </w:numPr>
+      </w:pPr>
+      <w:r>
+        <w:t xml:space="preserve">In the prompt type</w:t>
+      </w:r>
+      <w:r>
+        <w:t xml:space="preserve"> </w:t>
+      </w:r>
+      <w:r>
+        <w:rPr>
+          <w:rStyle w:val="VerbatimChar"/>
+        </w:rPr>
+        <w:t xml:space="preserve">python &lt;script_directory&gt;/&lt;script_name&gt;.py</w:t>
+      </w:r>
+      <w:r>
+        <w:t xml:space="preserve"> </w:t>
+      </w:r>
+      <w:r>
+        <w:t xml:space="preserve">where</w:t>
+      </w:r>
+      <w:r>
+        <w:t xml:space="preserve"> </w:t>
+      </w:r>
+      <w:r>
+        <w:rPr>
+          <w:rStyle w:val="VerbatimChar"/>
+        </w:rPr>
+        <w:t xml:space="preserve">&lt;script_directory&gt;</w:t>
+      </w:r>
+      <w:r>
+        <w:t xml:space="preserve"> </w:t>
+      </w:r>
+      <w:r>
+        <w:t xml:space="preserve">and</w:t>
+      </w:r>
+      <w:r>
+        <w:t xml:space="preserve"> </w:t>
+      </w:r>
+      <w:r>
+        <w:rPr>
+          <w:rStyle w:val="VerbatimChar"/>
+        </w:rPr>
+        <w:t xml:space="preserve">&lt;script_name&gt;</w:t>
+      </w:r>
+      <w:r>
+        <w:t xml:space="preserve"> </w:t>
+      </w:r>
+      <w:r>
+        <w:t xml:space="preserve">create the path to your script</w:t>
+      </w:r>
+    </w:p>
+    <w:p>
+      <w:pPr>
+        <w:pStyle w:val="Heading1"/>
+      </w:pPr>
+      <w:bookmarkStart w:id="51" w:name="mounting-and-unmounting-the-antennas"/>
+      <w:r>
+        <w:t xml:space="preserve">Mounting and Unmounting the antennas</w:t>
+      </w:r>
+      <w:bookmarkEnd w:id="51"/>
+    </w:p>
+    <w:p>
+      <w:pPr>
+        <w:pStyle w:val="Heading2"/>
+      </w:pPr>
+      <w:bookmarkStart w:id="52" w:name="X7cd741fcad88a3ad06d96ce4fba3cc6d0f36bdf"/>
+      <w:r>
+        <w:t xml:space="preserve">Moving the Positioner to the mounting position</w:t>
+      </w:r>
+      <w:bookmarkEnd w:id="52"/>
+    </w:p>
+    <w:p>
+      <w:pPr>
+        <w:pStyle w:val="FirstParagraph"/>
+      </w:pPr>
+      <w:r>
+        <w:t xml:space="preserve">The robotic positioner can be moved to a location that is easier to mount/unmount the antennas with the following code:</w:t>
+      </w:r>
+    </w:p>
+    <w:p>
+      <w:pPr>
+        <w:pStyle w:val="SourceCode"/>
+      </w:pPr>
+      <w:r>
+        <w:rPr>
+          <w:rStyle w:val="ImportTok"/>
+        </w:rPr>
+        <w:t xml:space="preserve">from</w:t>
+      </w:r>
+      <w:r>
+        <w:rPr>
+          <w:rStyle w:val="NormalTok"/>
+        </w:rPr>
+        <w:t xml:space="preserve"> samurai.acquisition.SAMURAI_System </w:t>
+      </w:r>
+      <w:r>
+        <w:rPr>
+          <w:rStyle w:val="ImportTok"/>
+        </w:rPr>
+        <w:t xml:space="preserve">import</w:t>
+      </w:r>
+      <w:r>
+        <w:rPr>
+          <w:rStyle w:val="NormalTok"/>
+        </w:rPr>
+        <w:t xml:space="preserve"> SAMURAI_System</w:t>
+      </w:r>
+      <w:r>
+        <w:br/>
+      </w:r>
+      <w:r>
+        <w:rPr>
+          <w:rStyle w:val="NormalTok"/>
+        </w:rPr>
+        <w:t xml:space="preserve">mysam </w:t>
+      </w:r>
+      <w:r>
+        <w:rPr>
+          <w:rStyle w:val="OperatorTok"/>
+        </w:rPr>
+        <w:t xml:space="preserve">=</w:t>
+      </w:r>
+      <w:r>
+        <w:rPr>
+          <w:rStyle w:val="NormalTok"/>
+        </w:rPr>
+        <w:t xml:space="preserve"> SAMURAI_System()            </w:t>
+      </w:r>
+      <w:r>
+        <w:rPr>
+          <w:rStyle w:val="CommentTok"/>
+        </w:rPr>
+        <w:t xml:space="preserve">#initialize the class</w:t>
+      </w:r>
+      <w:r>
+        <w:br/>
+      </w:r>
+      <w:r>
+        <w:rPr>
+          <w:rStyle w:val="NormalTok"/>
+        </w:rPr>
+        <w:t xml:space="preserve">mysam.connect_rx_positioner()       </w:t>
+      </w:r>
+      <w:r>
+        <w:rPr>
+          <w:rStyle w:val="CommentTok"/>
+        </w:rPr>
+        <w:t xml:space="preserve">#connect and home the positioner</w:t>
+      </w:r>
+      <w:r>
+        <w:br/>
+      </w:r>
+      <w:r>
+        <w:rPr>
+          <w:rStyle w:val="NormalTok"/>
+        </w:rPr>
+        <w:t xml:space="preserve">mysam.move_to_mounting_position()   </w:t>
+      </w:r>
+      <w:r>
+        <w:rPr>
+          <w:rStyle w:val="CommentTok"/>
+        </w:rPr>
+        <w:t xml:space="preserve">#move to the mounting position</w:t>
+      </w:r>
+    </w:p>
+    <w:p>
+      <w:pPr>
+        <w:pStyle w:val="FirstParagraph"/>
+      </w:pPr>
+      <w:r>
+        <w:t xml:space="preserve">Once the antennas have been remounted, return the positioner to its home position and disconnect with the following code:</w:t>
+      </w:r>
+    </w:p>
+    <w:p>
+      <w:pPr>
+        <w:pStyle w:val="SourceCode"/>
+      </w:pPr>
+      <w:r>
+        <w:rPr>
+          <w:rStyle w:val="NormalTok"/>
+        </w:rPr>
+        <w:t xml:space="preserve">mysam.zero()                        </w:t>
+      </w:r>
+      <w:r>
+        <w:rPr>
+          <w:rStyle w:val="CommentTok"/>
+        </w:rPr>
+        <w:t xml:space="preserve">#move back to its home position</w:t>
+      </w:r>
+      <w:r>
+        <w:br/>
+      </w:r>
+      <w:r>
+        <w:rPr>
+          <w:rStyle w:val="NormalTok"/>
+        </w:rPr>
+        <w:t xml:space="preserve">mysam.disconnect_rx_positioner()    </w:t>
+      </w:r>
+      <w:r>
+        <w:rPr>
+          <w:rStyle w:val="CommentTok"/>
+        </w:rPr>
+        <w:t xml:space="preserve">#disconnect the positioner</w:t>
+      </w:r>
+    </w:p>
+    <w:p>
+      <w:pPr>
+        <w:pStyle w:val="Heading2"/>
+      </w:pPr>
+      <w:bookmarkStart w:id="53" w:name="connecting-the-antennas"/>
+      <w:r>
+        <w:t xml:space="preserve">Connecting the antennas</w:t>
+      </w:r>
+      <w:bookmarkEnd w:id="53"/>
+    </w:p>
+    <w:p>
+      <w:pPr>
+        <w:pStyle w:val="FirstParagraph"/>
+      </w:pPr>
+      <w:r>
+        <w:t xml:space="preserve">Both the transmit and recieve antenna should always be contained in a 3D printed mounting holder. The newest version of this holder will have 3 steel ball bearings that fit into grooves on the Robot mount. Slide the antenna and its mount into the recieving side on the robot and connect the three 3mm nuts to snugly hold together the antenna and recieving mount. DO NOT OVERTIGHTEN THESE NUTS. The connection only needs to be lightly tightened (finger tight plus 1 turn or so). Overtightening will warp the plastic and damage the mount.</w:t>
+      </w:r>
+    </w:p>
+    <w:p>
+      <w:pPr>
+        <w:pStyle w:val="Heading1"/>
+      </w:pPr>
+      <w:bookmarkStart w:id="54" w:name="demo-the-samurai-system"/>
+      <w:r>
+        <w:t xml:space="preserve">Demo the SAMURAI System</w:t>
+      </w:r>
+      <w:bookmarkEnd w:id="54"/>
+    </w:p>
+    <w:p>
+      <w:pPr>
+        <w:pStyle w:val="FirstParagraph"/>
+      </w:pPr>
+      <w:r>
+        <w:t xml:space="preserve">A script has been made to run quick demonstration of the SAMURAI system. This demo will do the following:</w:t>
+      </w:r>
+    </w:p>
+    <w:p>
+      <w:pPr>
+        <w:pStyle w:val="Compact"/>
+        <w:numPr>
+          <w:numId w:val="1037"/>
+          <w:ilvl w:val="0"/>
+        </w:numPr>
+      </w:pPr>
+      <w:r>
+        <w:t xml:space="preserve">Perform a 35x35 element planar sweep at 40 GHz</w:t>
+      </w:r>
+    </w:p>
+    <w:p>
+      <w:pPr>
+        <w:pStyle w:val="Compact"/>
+        <w:numPr>
+          <w:numId w:val="1037"/>
+          <w:ilvl w:val="0"/>
+        </w:numPr>
+      </w:pPr>
+      <w:r>
+        <w:t xml:space="preserve">Measure and plot 3D beamformed data for the current channel</w:t>
+      </w:r>
+    </w:p>
+    <w:p>
+      <w:pPr>
+        <w:pStyle w:val="Compact"/>
+        <w:numPr>
+          <w:numId w:val="1037"/>
+          <w:ilvl w:val="0"/>
+        </w:numPr>
+      </w:pPr>
+      <w:r>
+        <w:t xml:space="preserve">Measure and plot a PDP from the measured frequency range start/stop/step = 26.5GHz/40GHz/10MHz at a single aperture position</w:t>
+      </w:r>
+    </w:p>
+    <w:p>
+      <w:pPr>
+        <w:pStyle w:val="Heading2"/>
+      </w:pPr>
+      <w:bookmarkStart w:id="55" w:name="running-the-demo"/>
+      <w:r>
+        <w:t xml:space="preserve">Running the Demo</w:t>
+      </w:r>
+      <w:bookmarkEnd w:id="55"/>
+    </w:p>
+    <w:p>
+      <w:pPr>
+        <w:pStyle w:val="FirstParagraph"/>
+      </w:pPr>
+      <w:r>
+        <w:t xml:space="preserve">In order to run the demo the following steps must be taken</w:t>
+      </w:r>
+    </w:p>
+    <w:p>
+      <w:pPr>
+        <w:pStyle w:val="Compact"/>
+        <w:numPr>
+          <w:numId w:val="1038"/>
+          <w:ilvl w:val="0"/>
+        </w:numPr>
+      </w:pPr>
+      <w:r>
+        <w:t xml:space="preserve">Open the Spyder IDE or the Anaconda command prompt</w:t>
+      </w:r>
+    </w:p>
+    <w:p>
+      <w:pPr>
+        <w:pStyle w:val="Compact"/>
+        <w:numPr>
+          <w:numId w:val="1038"/>
+          <w:ilvl w:val="0"/>
+        </w:numPr>
+      </w:pPr>
+      <w:r>
+        <w:t xml:space="preserve">Run the script</w:t>
+      </w:r>
+      <w:r>
+        <w:t xml:space="preserve"> </w:t>
+      </w:r>
+      <w:r>
+        <w:rPr>
+          <w:rStyle w:val="VerbatimChar"/>
+        </w:rPr>
+        <w:t xml:space="preserve">\\cfs2w\67_ctl\67Internal\DivisionProjects\Channel Model Uncertainty\Measurements\demo\quick_beamform_demo\channel_test.py</w:t>
+      </w:r>
+    </w:p>
+    <w:p>
+      <w:pPr>
+        <w:pStyle w:val="Compact"/>
+        <w:numPr>
+          <w:numId w:val="1039"/>
+          <w:ilvl w:val="1"/>
+        </w:numPr>
+      </w:pPr>
+      <w:r>
+        <w:t xml:space="preserve">See the</w:t>
+      </w:r>
+      <w:r>
+        <w:t xml:space="preserve"> </w:t>
+      </w:r>
+      <w:r>
+        <w:t xml:space="preserve">‘</w:t>
+      </w:r>
+      <w:r>
+        <w:t xml:space="preserve">Running Python Scripts</w:t>
+      </w:r>
+      <w:r>
+        <w:t xml:space="preserve">’</w:t>
+      </w:r>
+      <w:r>
+        <w:t xml:space="preserve"> </w:t>
+      </w:r>
+      <w:r>
+        <w:t xml:space="preserve">section for instructions on how to run this file</w:t>
+      </w:r>
+    </w:p>
+    <w:p>
+      <w:pPr>
+        <w:pStyle w:val="Heading1"/>
+      </w:pPr>
+      <w:bookmarkStart w:id="56" w:name="running-the-samurai-system"/>
+      <w:r>
+        <w:t xml:space="preserve">Running the SAMURAI System</w:t>
+      </w:r>
+      <w:bookmarkEnd w:id="56"/>
+    </w:p>
+    <w:p>
+      <w:pPr>
+        <w:pStyle w:val="FirstParagraph"/>
+      </w:pPr>
+      <w:r>
+        <w:t xml:space="preserve">This section covers the steps required to run a SAMURAI measurement</w:t>
+      </w:r>
+    </w:p>
+    <w:p>
+      <w:pPr>
+        <w:pStyle w:val="Heading2"/>
+      </w:pPr>
+      <w:bookmarkStart w:id="57" w:name="running-from-script"/>
+      <w:r>
+        <w:t xml:space="preserve">Running from script</w:t>
+      </w:r>
+      <w:bookmarkEnd w:id="57"/>
+    </w:p>
+    <w:p>
+      <w:pPr>
+        <w:pStyle w:val="FirstParagraph"/>
+      </w:pPr>
+      <w:r>
+        <w:t xml:space="preserve">This section shows how to run from a premade python script. This requires the lowest amount of user input and is therefore the recommended method of control.</w:t>
+      </w:r>
+    </w:p>
+    <w:p>
+      <w:pPr>
+        <w:pStyle w:val="Heading3"/>
+      </w:pPr>
+      <w:bookmarkStart w:id="58" w:name="X37ff57923ca9fe5b574c78d473ef3fc2625f82f"/>
+      <w:r>
+        <w:t xml:space="preserve">1. Create a new SAMURAI measurement directory</w:t>
+      </w:r>
+      <w:bookmarkEnd w:id="58"/>
+    </w:p>
+    <w:p>
+      <w:pPr>
+        <w:pStyle w:val="Compact"/>
+        <w:numPr>
+          <w:numId w:val="1040"/>
+          <w:ilvl w:val="0"/>
+        </w:numPr>
+      </w:pPr>
+      <w:r>
+        <w:t xml:space="preserve">Make a copy of</w:t>
+      </w:r>
+      <w:r>
+        <w:t xml:space="preserve"> </w:t>
+      </w:r>
+      <w:r>
+        <w:rPr>
+          <w:rStyle w:val="VerbatimChar"/>
+        </w:rPr>
+        <w:t xml:space="preserve">meas_template</w:t>
+      </w:r>
+      <w:r>
+        <w:t xml:space="preserve"> </w:t>
+      </w:r>
+      <w:r>
+        <w:t xml:space="preserve">in the directory</w:t>
+      </w:r>
+      <w:r>
+        <w:t xml:space="preserve"> </w:t>
+      </w:r>
+      <w:r>
+        <w:rPr>
+          <w:rStyle w:val="VerbatimChar"/>
+        </w:rPr>
+        <w:t xml:space="preserve">U:\67Internal\DivisionProjects\Channel Model Uncertainty\Measurements\Synthetic_Aperture</w:t>
+      </w:r>
+    </w:p>
+    <w:p>
+      <w:pPr>
+        <w:pStyle w:val="Compact"/>
+        <w:numPr>
+          <w:numId w:val="1040"/>
+          <w:ilvl w:val="0"/>
+        </w:numPr>
+      </w:pPr>
+      <w:r>
+        <w:t xml:space="preserve">Rename the copy to the current date in the format</w:t>
+      </w:r>
+      <w:r>
+        <w:t xml:space="preserve"> </w:t>
+      </w:r>
+      <w:r>
+        <w:rPr>
+          <w:rStyle w:val="VerbatimChar"/>
+        </w:rPr>
+        <w:t xml:space="preserve">mm-dd-yyyy</w:t>
+      </w:r>
+    </w:p>
+    <w:p>
+      <w:pPr>
+        <w:pStyle w:val="Compact"/>
+        <w:numPr>
+          <w:numId w:val="1041"/>
+          <w:ilvl w:val="1"/>
+        </w:numPr>
+      </w:pPr>
+      <w:r>
+        <w:t xml:space="preserve">From here on, this newly created directory will be referred to as</w:t>
+      </w:r>
+      <w:r>
+        <w:t xml:space="preserve"> </w:t>
+      </w:r>
+      <w:r>
+        <w:rPr>
+          <w:rStyle w:val="VerbatimChar"/>
+        </w:rPr>
+        <w:t xml:space="preserve">&lt;working-directory&gt;</w:t>
+      </w:r>
+    </w:p>
+    <w:p>
+      <w:pPr>
+        <w:pStyle w:val="Compact"/>
+        <w:numPr>
+          <w:numId w:val="1040"/>
+          <w:ilvl w:val="0"/>
+        </w:numPr>
+      </w:pPr>
+      <w:r>
+        <w:t xml:space="preserve">Copy and paste the correct comma separated value (CSV) file containing the positions into</w:t>
+      </w:r>
+      <w:r>
+        <w:t xml:space="preserve"> </w:t>
+      </w:r>
+      <w:r>
+        <w:rPr>
+          <w:rStyle w:val="VerbatimChar"/>
+        </w:rPr>
+        <w:t xml:space="preserve">&lt;working-directory&gt;/synthetic_aperture/raw</w:t>
+      </w:r>
+    </w:p>
+    <w:p>
+      <w:pPr>
+        <w:pStyle w:val="Compact"/>
+        <w:numPr>
+          <w:numId w:val="1042"/>
+          <w:ilvl w:val="1"/>
+        </w:numPr>
+      </w:pPr>
+      <w:r>
         <w:t xml:space="preserve">Some commonly used templates are contained in</w:t>
       </w:r>
       <w:r>
@@ -1644,7 +2107,7 @@
       <w:pPr>
         <w:pStyle w:val="Compact"/>
         <w:numPr>
-          <w:numId w:val="1036"/>
+          <w:numId w:val="1042"/>
           <w:ilvl w:val="1"/>
         </w:numPr>
       </w:pPr>
@@ -1665,17 +2128,17 @@
       <w:pPr>
         <w:pStyle w:val="Heading3"/>
       </w:pPr>
-      <w:bookmarkStart w:id="50" w:name="perform-2-port-vna-calibration"/>
+      <w:bookmarkStart w:id="59" w:name="perform-2-port-vna-calibration"/>
       <w:r>
         <w:t xml:space="preserve">2. Perform 2 Port VNA Calibration</w:t>
       </w:r>
-      <w:bookmarkEnd w:id="50"/>
-    </w:p>
-    <w:p>
-      <w:pPr>
-        <w:pStyle w:val="Compact"/>
-        <w:numPr>
-          <w:numId w:val="1037"/>
+      <w:bookmarkEnd w:id="59"/>
+    </w:p>
+    <w:p>
+      <w:pPr>
+        <w:pStyle w:val="Compact"/>
+        <w:numPr>
+          <w:numId w:val="1043"/>
           <w:ilvl w:val="0"/>
         </w:numPr>
       </w:pPr>
@@ -1696,7 +2159,7 @@
       <w:pPr>
         <w:pStyle w:val="Compact"/>
         <w:numPr>
-          <w:numId w:val="1037"/>
+          <w:numId w:val="1043"/>
           <w:ilvl w:val="0"/>
         </w:numPr>
       </w:pPr>
@@ -1726,7 +2189,7 @@
       <w:pPr>
         <w:pStyle w:val="Compact"/>
         <w:numPr>
-          <w:numId w:val="1037"/>
+          <w:numId w:val="1043"/>
           <w:ilvl w:val="0"/>
         </w:numPr>
       </w:pPr>
@@ -1741,421 +2204,6 @@
           <w:rStyle w:val="VerbatimChar"/>
         </w:rPr>
         <w:t xml:space="preserve">&lt;standard-port-1&gt;_&lt;standard-port-2&gt;.s2p</w:t>
-      </w:r>
-    </w:p>
-    <w:p>
-      <w:pPr>
-        <w:pStyle w:val="Compact"/>
-        <w:numPr>
-          <w:numId w:val="1038"/>
-          <w:ilvl w:val="1"/>
-        </w:numPr>
-      </w:pPr>
-      <w:r>
-        <w:t xml:space="preserve">(e.g. load_short.s2p is load on port 1 and short on port 2)</w:t>
-      </w:r>
-    </w:p>
-    <w:p>
-      <w:pPr>
-        <w:pStyle w:val="Compact"/>
-        <w:numPr>
-          <w:numId w:val="1037"/>
-          <w:ilvl w:val="0"/>
-        </w:numPr>
-      </w:pPr>
-      <w:r>
-        <w:t xml:space="preserve">When the calibration is completed, make a copy of each of the</w:t>
-      </w:r>
-      <w:r>
-        <w:t xml:space="preserve"> </w:t>
-      </w:r>
-      <w:r>
-        <w:rPr>
-          <w:rStyle w:val="VerbatimChar"/>
-        </w:rPr>
-        <w:t xml:space="preserve">.s2p</w:t>
-      </w:r>
-      <w:r>
-        <w:t xml:space="preserve"> </w:t>
-      </w:r>
-      <w:r>
-        <w:t xml:space="preserve">files generated and put them into the</w:t>
-      </w:r>
-      <w:r>
-        <w:t xml:space="preserve"> </w:t>
-      </w:r>
-      <w:r>
-        <w:rPr>
-          <w:rStyle w:val="VerbatimChar"/>
-        </w:rPr>
-        <w:t xml:space="preserve">&lt;working-directory&gt;/cal/calibration_pre/raw</w:t>
-      </w:r>
-      <w:r>
-        <w:t xml:space="preserve"> </w:t>
-      </w:r>
-      <w:r>
-        <w:t xml:space="preserve">folder</w:t>
-      </w:r>
-    </w:p>
-    <w:p>
-      <w:pPr>
-        <w:pStyle w:val="Heading3"/>
-      </w:pPr>
-      <w:bookmarkStart w:id="51" w:name="import-the-samurai_system-module"/>
-      <w:r>
-        <w:t xml:space="preserve">3. Import the SAMURAI_System Module</w:t>
-      </w:r>
-      <w:bookmarkEnd w:id="51"/>
-    </w:p>
-    <w:p>
-      <w:pPr>
-        <w:pStyle w:val="Compact"/>
-        <w:numPr>
-          <w:numId w:val="1039"/>
-          <w:ilvl w:val="0"/>
-        </w:numPr>
-      </w:pPr>
-      <w:r>
-        <w:t xml:space="preserve">Open the python CLI (e.g. the command window in Spyder)</w:t>
-      </w:r>
-    </w:p>
-    <w:p>
-      <w:pPr>
-        <w:pStyle w:val="Compact"/>
-        <w:numPr>
-          <w:numId w:val="1039"/>
-          <w:ilvl w:val="0"/>
-        </w:numPr>
-      </w:pPr>
-      <w:r>
-        <w:t xml:space="preserve">Within the command line type the following</w:t>
-      </w:r>
-    </w:p>
-    <w:p>
-      <w:pPr>
-        <w:pStyle w:val="SourceCode"/>
-      </w:pPr>
-      <w:r>
-        <w:rPr>
-          <w:rStyle w:val="ImportTok"/>
-        </w:rPr>
-        <w:t xml:space="preserve">from</w:t>
-      </w:r>
-      <w:r>
-        <w:rPr>
-          <w:rStyle w:val="NormalTok"/>
-        </w:rPr>
-        <w:t xml:space="preserve"> samurai.acquisition.SAMURAI_System </w:t>
-      </w:r>
-      <w:r>
-        <w:rPr>
-          <w:rStyle w:val="ImportTok"/>
-        </w:rPr>
-        <w:t xml:space="preserve">import</w:t>
-      </w:r>
-      <w:r>
-        <w:rPr>
-          <w:rStyle w:val="NormalTok"/>
-        </w:rPr>
-        <w:t xml:space="preserve"> SAMURAI_System</w:t>
-      </w:r>
-    </w:p>
-    <w:p>
-      <w:pPr>
-        <w:pStyle w:val="Compact"/>
-        <w:numPr>
-          <w:numId w:val="1040"/>
-          <w:ilvl w:val="0"/>
-        </w:numPr>
-      </w:pPr>
-      <w:r>
-        <w:t xml:space="preserve">NOTE: FOR NEW COMPUTERS ONLY - the code must be cloned from the gitlab repo and the directory containing the cloned</w:t>
-      </w:r>
-      <w:r>
-        <w:t xml:space="preserve"> </w:t>
-      </w:r>
-      <w:r>
-        <w:rPr>
-          <w:rStyle w:val="VerbatimChar"/>
-        </w:rPr>
-        <w:t xml:space="preserve">samurai</w:t>
-      </w:r>
-      <w:r>
-        <w:t xml:space="preserve"> </w:t>
-      </w:r>
-      <w:r>
-        <w:t xml:space="preserve">directory must be added the systems</w:t>
-      </w:r>
-      <w:r>
-        <w:t xml:space="preserve"> </w:t>
-      </w:r>
-      <w:r>
-        <w:rPr>
-          <w:rStyle w:val="VerbatimChar"/>
-        </w:rPr>
-        <w:t xml:space="preserve">PYTHONPATH</w:t>
-      </w:r>
-      <w:r>
-        <w:t xml:space="preserve">.</w:t>
-      </w:r>
-    </w:p>
-    <w:p>
-      <w:pPr>
-        <w:pStyle w:val="Heading3"/>
-      </w:pPr>
-      <w:bookmarkStart w:id="52" w:name="create-a-samurai_system-object"/>
-      <w:r>
-        <w:t xml:space="preserve">4. Create a SAMURAI_System Object</w:t>
-      </w:r>
-      <w:bookmarkEnd w:id="52"/>
-    </w:p>
-    <w:p>
-      <w:pPr>
-        <w:pStyle w:val="Compact"/>
-        <w:numPr>
-          <w:numId w:val="1041"/>
-          <w:ilvl w:val="0"/>
-        </w:numPr>
-      </w:pPr>
-      <w:r>
-        <w:t xml:space="preserve">With the SAMURAI_System module imported, create a SAMURAI_System object by typing</w:t>
-      </w:r>
-      <w:r>
-        <w:t xml:space="preserve"> </w:t>
-      </w:r>
-      <w:r>
-        <w:rPr>
-          <w:rStyle w:val="VerbatimChar"/>
-        </w:rPr>
-        <w:t xml:space="preserve">mysam = SAMURAI_System()</w:t>
-      </w:r>
-      <w:r>
-        <w:t xml:space="preserve"> </w:t>
-      </w:r>
-      <w:r>
-        <w:t xml:space="preserve">into the CLI.</w:t>
-      </w:r>
-    </w:p>
-    <w:p>
-      <w:pPr>
-        <w:pStyle w:val="Heading3"/>
-      </w:pPr>
-      <w:bookmarkStart w:id="53" w:name="Xc8743ae2ba131706e66c8bad42b0285b84bb8d5"/>
-      <w:r>
-        <w:t xml:space="preserve">5. Change directory to measurement directory</w:t>
-      </w:r>
-      <w:bookmarkEnd w:id="53"/>
-    </w:p>
-    <w:p>
-      <w:pPr>
-        <w:numPr>
-          <w:numId w:val="1042"/>
-          <w:ilvl w:val="0"/>
-        </w:numPr>
-      </w:pPr>
-      <w:r>
-        <w:t xml:space="preserve">Change the directory to</w:t>
-      </w:r>
-      <w:r>
-        <w:t xml:space="preserve"> </w:t>
-      </w:r>
-      <w:r>
-        <w:rPr>
-          <w:rStyle w:val="VerbatimChar"/>
-        </w:rPr>
-        <w:t xml:space="preserve">&lt;working-directory&gt;/synthetic_aperture/raw</w:t>
-      </w:r>
-      <w:r>
-        <w:t xml:space="preserve"> </w:t>
-      </w:r>
-      <w:r>
-        <w:t xml:space="preserve">by running the following set of commands:</w:t>
-      </w:r>
-    </w:p>
-    <w:p>
-      <w:pPr>
-        <w:pStyle w:val="SourceCode"/>
-        <w:numPr>
-          <w:numId w:val="1000"/>
-          <w:ilvl w:val="0"/>
-        </w:numPr>
-      </w:pPr>
-      <w:r>
-        <w:rPr>
-          <w:rStyle w:val="ImportTok"/>
-        </w:rPr>
-        <w:t xml:space="preserve">import</w:t>
-      </w:r>
-      <w:r>
-        <w:rPr>
-          <w:rStyle w:val="NormalTok"/>
-        </w:rPr>
-        <w:t xml:space="preserve"> os</w:t>
-      </w:r>
-      <w:r>
-        <w:br w:type="textWrapping"/>
-      </w:r>
-      <w:r>
-        <w:rPr>
-          <w:rStyle w:val="NormalTok"/>
-        </w:rPr>
-        <w:t xml:space="preserve">os.chdir(</w:t>
-      </w:r>
-      <w:r>
-        <w:rPr>
-          <w:rStyle w:val="OperatorTok"/>
-        </w:rPr>
-        <w:t xml:space="preserve">&lt;</w:t>
-      </w:r>
-      <w:r>
-        <w:rPr>
-          <w:rStyle w:val="NormalTok"/>
-        </w:rPr>
-        <w:t xml:space="preserve">working</w:t>
-      </w:r>
-      <w:r>
-        <w:rPr>
-          <w:rStyle w:val="OperatorTok"/>
-        </w:rPr>
-        <w:t xml:space="preserve">-</w:t>
-      </w:r>
-      <w:r>
-        <w:rPr>
-          <w:rStyle w:val="NormalTok"/>
-        </w:rPr>
-        <w:t xml:space="preserve">directory</w:t>
-      </w:r>
-      <w:r>
-        <w:rPr>
-          <w:rStyle w:val="OperatorTok"/>
-        </w:rPr>
-        <w:t xml:space="preserve">&gt;/</w:t>
-      </w:r>
-      <w:r>
-        <w:rPr>
-          <w:rStyle w:val="NormalTok"/>
-        </w:rPr>
-        <w:t xml:space="preserve">synthetic_aperture</w:t>
-      </w:r>
-      <w:r>
-        <w:rPr>
-          <w:rStyle w:val="OperatorTok"/>
-        </w:rPr>
-        <w:t xml:space="preserve">/</w:t>
-      </w:r>
-      <w:r>
-        <w:rPr>
-          <w:rStyle w:val="NormalTok"/>
-        </w:rPr>
-        <w:t xml:space="preserve">raw)</w:t>
-      </w:r>
-    </w:p>
-    <w:p>
-      <w:pPr>
-        <w:numPr>
-          <w:numId w:val="1000"/>
-          <w:ilvl w:val="0"/>
-        </w:numPr>
-      </w:pPr>
-      <w:r>
-        <w:t xml:space="preserve">OR in certain iPython CLIs</w:t>
-      </w:r>
-    </w:p>
-    <w:p>
-      <w:pPr>
-        <w:pStyle w:val="SourceCode"/>
-        <w:numPr>
-          <w:numId w:val="1000"/>
-          <w:ilvl w:val="0"/>
-        </w:numPr>
-      </w:pPr>
-      <w:r>
-        <w:rPr>
-          <w:rStyle w:val="NormalTok"/>
-        </w:rPr>
-        <w:t xml:space="preserve">cd </w:t>
-      </w:r>
-      <w:r>
-        <w:rPr>
-          <w:rStyle w:val="OperatorTok"/>
-        </w:rPr>
-        <w:t xml:space="preserve">&lt;</w:t>
-      </w:r>
-      <w:r>
-        <w:rPr>
-          <w:rStyle w:val="NormalTok"/>
-        </w:rPr>
-        <w:t xml:space="preserve">working</w:t>
-      </w:r>
-      <w:r>
-        <w:rPr>
-          <w:rStyle w:val="OperatorTok"/>
-        </w:rPr>
-        <w:t xml:space="preserve">-</w:t>
-      </w:r>
-      <w:r>
-        <w:rPr>
-          <w:rStyle w:val="NormalTok"/>
-        </w:rPr>
-        <w:t xml:space="preserve">directory</w:t>
-      </w:r>
-      <w:r>
-        <w:rPr>
-          <w:rStyle w:val="OperatorTok"/>
-        </w:rPr>
-        <w:t xml:space="preserve">&gt;/</w:t>
-      </w:r>
-      <w:r>
-        <w:rPr>
-          <w:rStyle w:val="NormalTok"/>
-        </w:rPr>
-        <w:t xml:space="preserve">synthetic_aperture</w:t>
-      </w:r>
-      <w:r>
-        <w:rPr>
-          <w:rStyle w:val="OperatorTok"/>
-        </w:rPr>
-        <w:t xml:space="preserve">/</w:t>
-      </w:r>
-      <w:r>
-        <w:rPr>
-          <w:rStyle w:val="NormalTok"/>
-        </w:rPr>
-        <w:t xml:space="preserve">raw</w:t>
-      </w:r>
-    </w:p>
-    <w:p>
-      <w:pPr>
-        <w:pStyle w:val="Heading3"/>
-      </w:pPr>
-      <w:bookmarkStart w:id="54" w:name="mount-the-antennas"/>
-      <w:r>
-        <w:t xml:space="preserve">6. Mount the Antennas</w:t>
-      </w:r>
-      <w:bookmarkEnd w:id="54"/>
-    </w:p>
-    <w:p>
-      <w:pPr>
-        <w:pStyle w:val="Compact"/>
-        <w:numPr>
-          <w:numId w:val="1043"/>
-          <w:ilvl w:val="0"/>
-        </w:numPr>
-      </w:pPr>
-      <w:r>
-        <w:t xml:space="preserve">Mount the Tx Antenna (usually port 2) to the fixed holder</w:t>
-      </w:r>
-    </w:p>
-    <w:p>
-      <w:pPr>
-        <w:pStyle w:val="Compact"/>
-        <w:numPr>
-          <w:numId w:val="1043"/>
-          <w:ilvl w:val="0"/>
-        </w:numPr>
-      </w:pPr>
-      <w:r>
-        <w:t xml:space="preserve">Move the SAMURAI Robot to the mountain position using the commands below</w:t>
       </w:r>
     </w:p>
     <w:p>
@@ -2167,6 +2215,976 @@
         </w:numPr>
       </w:pPr>
       <w:r>
+        <w:t xml:space="preserve">(e.g. load_short.s2p is load on port 1 and short on port 2)</w:t>
+      </w:r>
+    </w:p>
+    <w:p>
+      <w:pPr>
+        <w:pStyle w:val="Compact"/>
+        <w:numPr>
+          <w:numId w:val="1043"/>
+          <w:ilvl w:val="0"/>
+        </w:numPr>
+      </w:pPr>
+      <w:r>
+        <w:t xml:space="preserve">When the calibration is completed, make a copy of each of the</w:t>
+      </w:r>
+      <w:r>
+        <w:t xml:space="preserve"> </w:t>
+      </w:r>
+      <w:r>
+        <w:rPr>
+          <w:rStyle w:val="VerbatimChar"/>
+        </w:rPr>
+        <w:t xml:space="preserve">.s2p</w:t>
+      </w:r>
+      <w:r>
+        <w:t xml:space="preserve"> </w:t>
+      </w:r>
+      <w:r>
+        <w:t xml:space="preserve">files generated and put them into the</w:t>
+      </w:r>
+      <w:r>
+        <w:t xml:space="preserve"> </w:t>
+      </w:r>
+      <w:r>
+        <w:rPr>
+          <w:rStyle w:val="VerbatimChar"/>
+        </w:rPr>
+        <w:t xml:space="preserve">&lt;working-directory&gt;/cal/calibration_pre/raw</w:t>
+      </w:r>
+      <w:r>
+        <w:t xml:space="preserve"> </w:t>
+      </w:r>
+      <w:r>
+        <w:t xml:space="preserve">folder</w:t>
+      </w:r>
+    </w:p>
+    <w:p>
+      <w:pPr>
+        <w:pStyle w:val="Heading3"/>
+      </w:pPr>
+      <w:bookmarkStart w:id="60" w:name="open-and-update-the-script"/>
+      <w:r>
+        <w:t xml:space="preserve">3. Open and update the script</w:t>
+      </w:r>
+      <w:bookmarkEnd w:id="60"/>
+    </w:p>
+    <w:p>
+      <w:pPr>
+        <w:pStyle w:val="Compact"/>
+        <w:numPr>
+          <w:numId w:val="1045"/>
+          <w:ilvl w:val="0"/>
+        </w:numPr>
+      </w:pPr>
+      <w:r>
+        <w:t xml:space="preserve">Open the file</w:t>
+      </w:r>
+      <w:r>
+        <w:t xml:space="preserve"> </w:t>
+      </w:r>
+      <w:r>
+        <w:rPr>
+          <w:rStyle w:val="VerbatimChar"/>
+        </w:rPr>
+        <w:t xml:space="preserve">&lt;working-directory&gt;/synthetic_aperture/raw/run_script.py</w:t>
+      </w:r>
+    </w:p>
+    <w:p>
+      <w:pPr>
+        <w:pStyle w:val="Compact"/>
+        <w:numPr>
+          <w:numId w:val="1046"/>
+          <w:ilvl w:val="1"/>
+        </w:numPr>
+      </w:pPr>
+      <w:r>
+        <w:t xml:space="preserve">This contains the code to run the sweep along with metadata information and other input parameters</w:t>
+      </w:r>
+    </w:p>
+    <w:p>
+      <w:pPr>
+        <w:pStyle w:val="Compact"/>
+        <w:numPr>
+          <w:numId w:val="1045"/>
+          <w:ilvl w:val="0"/>
+        </w:numPr>
+      </w:pPr>
+      <w:r>
+        <w:t xml:space="preserve">Set the csv file path by changing the line</w:t>
+      </w:r>
+      <w:r>
+        <w:t xml:space="preserve"> </w:t>
+      </w:r>
+      <w:r>
+        <w:rPr>
+          <w:rStyle w:val="VerbatimChar"/>
+        </w:rPr>
+        <w:t xml:space="preserve">position_file = './position_templates/samurai_planar_dp.csv'</w:t>
+      </w:r>
+      <w:r>
+        <w:t xml:space="preserve"> </w:t>
+      </w:r>
+      <w:r>
+        <w:t xml:space="preserve">to set</w:t>
+      </w:r>
+      <w:r>
+        <w:t xml:space="preserve"> </w:t>
+      </w:r>
+      <w:r>
+        <w:rPr>
+          <w:rStyle w:val="VerbatimChar"/>
+        </w:rPr>
+        <w:t xml:space="preserve">position_file</w:t>
+      </w:r>
+      <w:r>
+        <w:t xml:space="preserve"> </w:t>
+      </w:r>
+      <w:r>
+        <w:t xml:space="preserve">to the relative path to the csv file of positions</w:t>
+      </w:r>
+    </w:p>
+    <w:p>
+      <w:pPr>
+        <w:pStyle w:val="Compact"/>
+        <w:numPr>
+          <w:numId w:val="1045"/>
+          <w:ilvl w:val="0"/>
+        </w:numPr>
+      </w:pPr>
+      <w:r>
+        <w:t xml:space="preserve">Set the motive dictionary for camera tracking. For all rigid bodies create a new line with the entry</w:t>
+      </w:r>
+      <w:r>
+        <w:t xml:space="preserve"> </w:t>
+      </w:r>
+      <w:r>
+        <w:rPr>
+          <w:rStyle w:val="VerbatimChar"/>
+        </w:rPr>
+        <w:t xml:space="preserve">motive_dict['&lt;rigid-body-name&gt;'] = None</w:t>
+      </w:r>
+      <w:r>
+        <w:t xml:space="preserve">. For each marker create a new line</w:t>
+      </w:r>
+      <w:r>
+        <w:t xml:space="preserve"> </w:t>
+      </w:r>
+      <w:r>
+        <w:rPr>
+          <w:rStyle w:val="VerbatimChar"/>
+        </w:rPr>
+        <w:t xml:space="preserve">motive_dict['&lt;marker-name&gt;'] = &lt;marker-id-number&gt;</w:t>
+      </w:r>
+    </w:p>
+    <w:p>
+      <w:pPr>
+        <w:pStyle w:val="Compact"/>
+        <w:numPr>
+          <w:numId w:val="1045"/>
+          <w:ilvl w:val="0"/>
+        </w:numPr>
+      </w:pPr>
+      <w:r>
+        <w:t xml:space="preserve">Add any experiment info and notes to</w:t>
+      </w:r>
+      <w:r>
+        <w:t xml:space="preserve"> </w:t>
+      </w:r>
+      <w:r>
+        <w:rPr>
+          <w:rStyle w:val="VerbatimChar"/>
+        </w:rPr>
+        <w:t xml:space="preserve">metafile_info_dict['experiment']</w:t>
+      </w:r>
+      <w:r>
+        <w:t xml:space="preserve"> </w:t>
+      </w:r>
+      <w:r>
+        <w:t xml:space="preserve">and</w:t>
+      </w:r>
+      <w:r>
+        <w:t xml:space="preserve"> </w:t>
+      </w:r>
+      <w:r>
+        <w:rPr>
+          <w:rStyle w:val="VerbatimChar"/>
+        </w:rPr>
+        <w:t xml:space="preserve">metafile_info_dict['notes']</w:t>
+      </w:r>
+    </w:p>
+    <w:p>
+      <w:pPr>
+        <w:pStyle w:val="Compact"/>
+        <w:numPr>
+          <w:numId w:val="1045"/>
+          <w:ilvl w:val="0"/>
+        </w:numPr>
+      </w:pPr>
+      <w:r>
+        <w:t xml:space="preserve">Add any additional metafile info to to the</w:t>
+      </w:r>
+      <w:r>
+        <w:t xml:space="preserve"> </w:t>
+      </w:r>
+      <w:r>
+        <w:rPr>
+          <w:rStyle w:val="VerbatimChar"/>
+        </w:rPr>
+        <w:t xml:space="preserve">metafile_info_dict</w:t>
+      </w:r>
+      <w:r>
+        <w:t xml:space="preserve"> </w:t>
+      </w:r>
+      <w:r>
+        <w:t xml:space="preserve">dictionary.</w:t>
+      </w:r>
+    </w:p>
+    <w:p>
+      <w:pPr>
+        <w:pStyle w:val="Heading3"/>
+      </w:pPr>
+      <w:bookmarkStart w:id="61" w:name="run-the-script"/>
+      <w:r>
+        <w:t xml:space="preserve">4. Run the script</w:t>
+      </w:r>
+      <w:bookmarkEnd w:id="61"/>
+    </w:p>
+    <w:p>
+      <w:pPr>
+        <w:pStyle w:val="FirstParagraph"/>
+      </w:pPr>
+      <w:r>
+        <w:t xml:space="preserve">Run the newly updated</w:t>
+      </w:r>
+      <w:r>
+        <w:t xml:space="preserve"> </w:t>
+      </w:r>
+      <w:r>
+        <w:rPr>
+          <w:rStyle w:val="VerbatimChar"/>
+        </w:rPr>
+        <w:t xml:space="preserve">run_script.py</w:t>
+      </w:r>
+      <w:r>
+        <w:t xml:space="preserve"> </w:t>
+      </w:r>
+      <w:r>
+        <w:t xml:space="preserve">using the directions listed in section</w:t>
+      </w:r>
+      <w:r>
+        <w:t xml:space="preserve"> </w:t>
+      </w:r>
+      <w:r>
+        <w:t xml:space="preserve">‘</w:t>
+      </w:r>
+      <w:r>
+        <w:t xml:space="preserve">Running Python Scripts</w:t>
+      </w:r>
+      <w:r>
+        <w:t xml:space="preserve">’</w:t>
+      </w:r>
+      <w:r>
+        <w:t xml:space="preserve">. This will save all data into the same directory as the run script.</w:t>
+      </w:r>
+    </w:p>
+    <w:p>
+      <w:pPr>
+        <w:pStyle w:val="Heading2"/>
+      </w:pPr>
+      <w:bookmarkStart w:id="62" w:name="X3660f668caf60c3f8026b9d62544f9b72452840"/>
+      <w:r>
+        <w:t xml:space="preserve">Running from python command line interface (CLI) (DEPRECATED)</w:t>
+      </w:r>
+      <w:bookmarkEnd w:id="62"/>
+    </w:p>
+    <w:p>
+      <w:pPr>
+        <w:pStyle w:val="FirstParagraph"/>
+      </w:pPr>
+      <w:r>
+        <w:rPr>
+          <w:i/>
+        </w:rPr>
+        <w:t xml:space="preserve">[CLI]: Command Line Interface</w:t>
+      </w:r>
+      <w:r>
+        <w:br/>
+      </w:r>
+      <w:r>
+        <w:t xml:space="preserve">[IDE]: Integrated Development Environment (e.g. Spyder)</w:t>
+      </w:r>
+      <w:r>
+        <w:br/>
+      </w:r>
+      <w:r>
+        <w:t xml:space="preserve">The following steps are to run a SAMURAI measurement from the python CLI. The steps using the python CLI here are valid for the integrated command line within the Spyder IDE. While these steps will be similar using a basic python setup, the importing of the SAMURAI classes and libraries may be a bit more complex.</w:t>
+      </w:r>
+    </w:p>
+    <w:p>
+      <w:pPr>
+        <w:pStyle w:val="Heading3"/>
+      </w:pPr>
+      <w:bookmarkStart w:id="63" w:name="Xa4c7096663eaec8fbf202e2abf2571ae1f99ca8"/>
+      <w:r>
+        <w:t xml:space="preserve">1. Create a new SAMURAI measurement directory</w:t>
+      </w:r>
+      <w:bookmarkEnd w:id="63"/>
+    </w:p>
+    <w:p>
+      <w:pPr>
+        <w:pStyle w:val="Compact"/>
+        <w:numPr>
+          <w:numId w:val="1047"/>
+          <w:ilvl w:val="0"/>
+        </w:numPr>
+      </w:pPr>
+      <w:r>
+        <w:t xml:space="preserve">Make a copy of</w:t>
+      </w:r>
+      <w:r>
+        <w:t xml:space="preserve"> </w:t>
+      </w:r>
+      <w:r>
+        <w:rPr>
+          <w:rStyle w:val="VerbatimChar"/>
+        </w:rPr>
+        <w:t xml:space="preserve">meas_template</w:t>
+      </w:r>
+      <w:r>
+        <w:t xml:space="preserve"> </w:t>
+      </w:r>
+      <w:r>
+        <w:t xml:space="preserve">in the directory</w:t>
+      </w:r>
+      <w:r>
+        <w:t xml:space="preserve"> </w:t>
+      </w:r>
+      <w:r>
+        <w:rPr>
+          <w:rStyle w:val="VerbatimChar"/>
+        </w:rPr>
+        <w:t xml:space="preserve">U:\67Internal\DivisionProjects\Channel Model Uncertainty\Measurements\Synthetic_Aperture</w:t>
+      </w:r>
+    </w:p>
+    <w:p>
+      <w:pPr>
+        <w:pStyle w:val="Compact"/>
+        <w:numPr>
+          <w:numId w:val="1047"/>
+          <w:ilvl w:val="0"/>
+        </w:numPr>
+      </w:pPr>
+      <w:r>
+        <w:t xml:space="preserve">Rename the copy to the current date in the format</w:t>
+      </w:r>
+      <w:r>
+        <w:t xml:space="preserve"> </w:t>
+      </w:r>
+      <w:r>
+        <w:rPr>
+          <w:rStyle w:val="VerbatimChar"/>
+        </w:rPr>
+        <w:t xml:space="preserve">mm-dd-yyyy</w:t>
+      </w:r>
+    </w:p>
+    <w:p>
+      <w:pPr>
+        <w:pStyle w:val="Compact"/>
+        <w:numPr>
+          <w:numId w:val="1048"/>
+          <w:ilvl w:val="1"/>
+        </w:numPr>
+      </w:pPr>
+      <w:r>
+        <w:t xml:space="preserve">From here on, this newly created directory will be referred to as</w:t>
+      </w:r>
+      <w:r>
+        <w:t xml:space="preserve"> </w:t>
+      </w:r>
+      <w:r>
+        <w:rPr>
+          <w:rStyle w:val="VerbatimChar"/>
+        </w:rPr>
+        <w:t xml:space="preserve">&lt;working-directory&gt;</w:t>
+      </w:r>
+    </w:p>
+    <w:p>
+      <w:pPr>
+        <w:pStyle w:val="Compact"/>
+        <w:numPr>
+          <w:numId w:val="1047"/>
+          <w:ilvl w:val="0"/>
+        </w:numPr>
+      </w:pPr>
+      <w:r>
+        <w:t xml:space="preserve">Copy and paste the correct comma separated value (CSV) file containing the positions into</w:t>
+      </w:r>
+      <w:r>
+        <w:t xml:space="preserve"> </w:t>
+      </w:r>
+      <w:r>
+        <w:rPr>
+          <w:rStyle w:val="VerbatimChar"/>
+        </w:rPr>
+        <w:t xml:space="preserve">&lt;working-directory&gt;/synthetic_aperture/raw</w:t>
+      </w:r>
+    </w:p>
+    <w:p>
+      <w:pPr>
+        <w:pStyle w:val="Compact"/>
+        <w:numPr>
+          <w:numId w:val="1049"/>
+          <w:ilvl w:val="1"/>
+        </w:numPr>
+      </w:pPr>
+      <w:r>
+        <w:t xml:space="preserve">Some commonly used templates are contained in</w:t>
+      </w:r>
+      <w:r>
+        <w:t xml:space="preserve"> </w:t>
+      </w:r>
+      <w:r>
+        <w:rPr>
+          <w:rStyle w:val="VerbatimChar"/>
+        </w:rPr>
+        <w:t xml:space="preserve">&lt;working-directory&gt;/synthetic_aperture/raw/position_templates</w:t>
+      </w:r>
+      <w:r>
+        <w:t xml:space="preserve"> </w:t>
+      </w:r>
+      <w:r>
+        <w:t xml:space="preserve">directory.</w:t>
+      </w:r>
+    </w:p>
+    <w:p>
+      <w:pPr>
+        <w:pStyle w:val="Compact"/>
+        <w:numPr>
+          <w:numId w:val="1049"/>
+          <w:ilvl w:val="1"/>
+        </w:numPr>
+      </w:pPr>
+      <w:r>
+        <w:t xml:space="preserve">Once the desired CSV file has been copied, rename it</w:t>
+      </w:r>
+      <w:r>
+        <w:t xml:space="preserve"> </w:t>
+      </w:r>
+      <w:r>
+        <w:rPr>
+          <w:rStyle w:val="VerbatimChar"/>
+        </w:rPr>
+        <w:t xml:space="preserve">positions.csv</w:t>
+      </w:r>
+    </w:p>
+    <w:p>
+      <w:pPr>
+        <w:pStyle w:val="Heading3"/>
+      </w:pPr>
+      <w:bookmarkStart w:id="64" w:name="perform-2-port-vna-calibration-1"/>
+      <w:r>
+        <w:t xml:space="preserve">2. Perform 2 Port VNA Calibration</w:t>
+      </w:r>
+      <w:bookmarkEnd w:id="64"/>
+    </w:p>
+    <w:p>
+      <w:pPr>
+        <w:pStyle w:val="Compact"/>
+        <w:numPr>
+          <w:numId w:val="1050"/>
+          <w:ilvl w:val="0"/>
+        </w:numPr>
+      </w:pPr>
+      <w:r>
+        <w:t xml:space="preserve">In the windows file explorer navigate to</w:t>
+      </w:r>
+      <w:r>
+        <w:t xml:space="preserve"> </w:t>
+      </w:r>
+      <w:r>
+        <w:rPr>
+          <w:rStyle w:val="VerbatimChar"/>
+        </w:rPr>
+        <w:t xml:space="preserve">&lt;working-directory&gt;/cal/calibration_pre</w:t>
+      </w:r>
+    </w:p>
+    <w:p>
+      <w:pPr>
+        <w:pStyle w:val="Compact"/>
+        <w:numPr>
+          <w:numId w:val="1050"/>
+          <w:ilvl w:val="0"/>
+        </w:numPr>
+      </w:pPr>
+      <w:r>
+        <w:t xml:space="preserve">double click on</w:t>
+      </w:r>
+      <w:r>
+        <w:t xml:space="preserve"> </w:t>
+      </w:r>
+      <w:r>
+        <w:t xml:space="preserve">‘</w:t>
+      </w:r>
+      <w:r>
+        <w:t xml:space="preserve">cal.pnagrabber</w:t>
+      </w:r>
+      <w:r>
+        <w:t xml:space="preserve">’</w:t>
+      </w:r>
+      <w:r>
+        <w:t xml:space="preserve"> </w:t>
+      </w:r>
+      <w:r>
+        <w:t xml:space="preserve">to start PNAGrabber for the calibration.</w:t>
+      </w:r>
+    </w:p>
+    <w:p>
+      <w:pPr>
+        <w:pStyle w:val="Compact"/>
+        <w:numPr>
+          <w:numId w:val="1050"/>
+          <w:ilvl w:val="0"/>
+        </w:numPr>
+      </w:pPr>
+      <w:r>
+        <w:t xml:space="preserve">Attach each of the standards to the calibration plane with the naming convention</w:t>
+      </w:r>
+      <w:r>
+        <w:t xml:space="preserve"> </w:t>
+      </w:r>
+      <w:r>
+        <w:rPr>
+          <w:rStyle w:val="VerbatimChar"/>
+        </w:rPr>
+        <w:t xml:space="preserve">&lt;standard-port-1&gt;_&lt;standard-port-2&gt;.s2p</w:t>
+      </w:r>
+    </w:p>
+    <w:p>
+      <w:pPr>
+        <w:pStyle w:val="Compact"/>
+        <w:numPr>
+          <w:numId w:val="1051"/>
+          <w:ilvl w:val="1"/>
+        </w:numPr>
+      </w:pPr>
+      <w:r>
+        <w:t xml:space="preserve">(e.g. load_short.s2p is load on port 1 and short on port 2)</w:t>
+      </w:r>
+    </w:p>
+    <w:p>
+      <w:pPr>
+        <w:pStyle w:val="Compact"/>
+        <w:numPr>
+          <w:numId w:val="1050"/>
+          <w:ilvl w:val="0"/>
+        </w:numPr>
+      </w:pPr>
+      <w:r>
+        <w:t xml:space="preserve">When the calibration is completed, make a copy of each of the</w:t>
+      </w:r>
+      <w:r>
+        <w:t xml:space="preserve"> </w:t>
+      </w:r>
+      <w:r>
+        <w:rPr>
+          <w:rStyle w:val="VerbatimChar"/>
+        </w:rPr>
+        <w:t xml:space="preserve">.s2p</w:t>
+      </w:r>
+      <w:r>
+        <w:t xml:space="preserve"> </w:t>
+      </w:r>
+      <w:r>
+        <w:t xml:space="preserve">files generated and put them into the</w:t>
+      </w:r>
+      <w:r>
+        <w:t xml:space="preserve"> </w:t>
+      </w:r>
+      <w:r>
+        <w:rPr>
+          <w:rStyle w:val="VerbatimChar"/>
+        </w:rPr>
+        <w:t xml:space="preserve">&lt;working-directory&gt;/cal/calibration_pre/raw</w:t>
+      </w:r>
+      <w:r>
+        <w:t xml:space="preserve"> </w:t>
+      </w:r>
+      <w:r>
+        <w:t xml:space="preserve">folder</w:t>
+      </w:r>
+    </w:p>
+    <w:p>
+      <w:pPr>
+        <w:pStyle w:val="Heading3"/>
+      </w:pPr>
+      <w:bookmarkStart w:id="65" w:name="import-the-samurai_system-module"/>
+      <w:r>
+        <w:t xml:space="preserve">3. Import the SAMURAI_System Module</w:t>
+      </w:r>
+      <w:bookmarkEnd w:id="65"/>
+    </w:p>
+    <w:p>
+      <w:pPr>
+        <w:pStyle w:val="Compact"/>
+        <w:numPr>
+          <w:numId w:val="1052"/>
+          <w:ilvl w:val="0"/>
+        </w:numPr>
+      </w:pPr>
+      <w:r>
+        <w:t xml:space="preserve">Open the python CLI (e.g. the command window in Spyder)</w:t>
+      </w:r>
+    </w:p>
+    <w:p>
+      <w:pPr>
+        <w:pStyle w:val="Compact"/>
+        <w:numPr>
+          <w:numId w:val="1052"/>
+          <w:ilvl w:val="0"/>
+        </w:numPr>
+      </w:pPr>
+      <w:r>
+        <w:t xml:space="preserve">Within the command line type the following</w:t>
+      </w:r>
+    </w:p>
+    <w:p>
+      <w:pPr>
+        <w:pStyle w:val="SourceCode"/>
+      </w:pPr>
+      <w:r>
+        <w:rPr>
+          <w:rStyle w:val="ImportTok"/>
+        </w:rPr>
+        <w:t xml:space="preserve">from</w:t>
+      </w:r>
+      <w:r>
+        <w:rPr>
+          <w:rStyle w:val="NormalTok"/>
+        </w:rPr>
+        <w:t xml:space="preserve"> samurai.acquisition.SAMURAI_System </w:t>
+      </w:r>
+      <w:r>
+        <w:rPr>
+          <w:rStyle w:val="ImportTok"/>
+        </w:rPr>
+        <w:t xml:space="preserve">import</w:t>
+      </w:r>
+      <w:r>
+        <w:rPr>
+          <w:rStyle w:val="NormalTok"/>
+        </w:rPr>
+        <w:t xml:space="preserve"> SAMURAI_System</w:t>
+      </w:r>
+    </w:p>
+    <w:p>
+      <w:pPr>
+        <w:pStyle w:val="Compact"/>
+        <w:numPr>
+          <w:numId w:val="1053"/>
+          <w:ilvl w:val="0"/>
+        </w:numPr>
+      </w:pPr>
+      <w:r>
+        <w:t xml:space="preserve">NOTE: FOR NEW COMPUTERS ONLY - the code must be cloned from the gitlab repo and the directory containing the cloned</w:t>
+      </w:r>
+      <w:r>
+        <w:t xml:space="preserve"> </w:t>
+      </w:r>
+      <w:r>
+        <w:rPr>
+          <w:rStyle w:val="VerbatimChar"/>
+        </w:rPr>
+        <w:t xml:space="preserve">samurai</w:t>
+      </w:r>
+      <w:r>
+        <w:t xml:space="preserve"> </w:t>
+      </w:r>
+      <w:r>
+        <w:t xml:space="preserve">directory must be added the systems</w:t>
+      </w:r>
+      <w:r>
+        <w:t xml:space="preserve"> </w:t>
+      </w:r>
+      <w:r>
+        <w:rPr>
+          <w:rStyle w:val="VerbatimChar"/>
+        </w:rPr>
+        <w:t xml:space="preserve">PYTHONPATH</w:t>
+      </w:r>
+      <w:r>
+        <w:t xml:space="preserve">.</w:t>
+      </w:r>
+    </w:p>
+    <w:p>
+      <w:pPr>
+        <w:pStyle w:val="Heading3"/>
+      </w:pPr>
+      <w:bookmarkStart w:id="66" w:name="create-a-samurai_system-object"/>
+      <w:r>
+        <w:t xml:space="preserve">4. Create a SAMURAI_System Object</w:t>
+      </w:r>
+      <w:bookmarkEnd w:id="66"/>
+    </w:p>
+    <w:p>
+      <w:pPr>
+        <w:pStyle w:val="Compact"/>
+        <w:numPr>
+          <w:numId w:val="1054"/>
+          <w:ilvl w:val="0"/>
+        </w:numPr>
+      </w:pPr>
+      <w:r>
+        <w:t xml:space="preserve">With the SAMURAI_System module imported, create a SAMURAI_System object by typing</w:t>
+      </w:r>
+      <w:r>
+        <w:t xml:space="preserve"> </w:t>
+      </w:r>
+      <w:r>
+        <w:rPr>
+          <w:rStyle w:val="VerbatimChar"/>
+        </w:rPr>
+        <w:t xml:space="preserve">mysam = SAMURAI_System()</w:t>
+      </w:r>
+      <w:r>
+        <w:t xml:space="preserve"> </w:t>
+      </w:r>
+      <w:r>
+        <w:t xml:space="preserve">into the CLI.</w:t>
+      </w:r>
+    </w:p>
+    <w:p>
+      <w:pPr>
+        <w:pStyle w:val="Heading3"/>
+      </w:pPr>
+      <w:bookmarkStart w:id="67" w:name="Xc8743ae2ba131706e66c8bad42b0285b84bb8d5"/>
+      <w:r>
+        <w:t xml:space="preserve">5. Change directory to measurement directory</w:t>
+      </w:r>
+      <w:bookmarkEnd w:id="67"/>
+    </w:p>
+    <w:p>
+      <w:pPr>
+        <w:numPr>
+          <w:numId w:val="1055"/>
+          <w:ilvl w:val="0"/>
+        </w:numPr>
+      </w:pPr>
+      <w:r>
+        <w:t xml:space="preserve">Change the directory to</w:t>
+      </w:r>
+      <w:r>
+        <w:t xml:space="preserve"> </w:t>
+      </w:r>
+      <w:r>
+        <w:rPr>
+          <w:rStyle w:val="VerbatimChar"/>
+        </w:rPr>
+        <w:t xml:space="preserve">&lt;working-directory&gt;/synthetic_aperture/raw</w:t>
+      </w:r>
+      <w:r>
+        <w:t xml:space="preserve"> </w:t>
+      </w:r>
+      <w:r>
+        <w:t xml:space="preserve">by running the following set of commands:</w:t>
+      </w:r>
+    </w:p>
+    <w:p>
+      <w:pPr>
+        <w:pStyle w:val="SourceCode"/>
+        <w:numPr>
+          <w:numId w:val="1000"/>
+          <w:ilvl w:val="0"/>
+        </w:numPr>
+      </w:pPr>
+      <w:r>
+        <w:rPr>
+          <w:rStyle w:val="ImportTok"/>
+        </w:rPr>
+        <w:t xml:space="preserve">import</w:t>
+      </w:r>
+      <w:r>
+        <w:rPr>
+          <w:rStyle w:val="NormalTok"/>
+        </w:rPr>
+        <w:t xml:space="preserve"> os</w:t>
+      </w:r>
+      <w:r>
+        <w:br/>
+      </w:r>
+      <w:r>
+        <w:rPr>
+          <w:rStyle w:val="NormalTok"/>
+        </w:rPr>
+        <w:t xml:space="preserve">os.chdir(</w:t>
+      </w:r>
+      <w:r>
+        <w:rPr>
+          <w:rStyle w:val="OperatorTok"/>
+        </w:rPr>
+        <w:t xml:space="preserve">&lt;</w:t>
+      </w:r>
+      <w:r>
+        <w:rPr>
+          <w:rStyle w:val="NormalTok"/>
+        </w:rPr>
+        <w:t xml:space="preserve">working</w:t>
+      </w:r>
+      <w:r>
+        <w:rPr>
+          <w:rStyle w:val="OperatorTok"/>
+        </w:rPr>
+        <w:t xml:space="preserve">-</w:t>
+      </w:r>
+      <w:r>
+        <w:rPr>
+          <w:rStyle w:val="NormalTok"/>
+        </w:rPr>
+        <w:t xml:space="preserve">directory</w:t>
+      </w:r>
+      <w:r>
+        <w:rPr>
+          <w:rStyle w:val="OperatorTok"/>
+        </w:rPr>
+        <w:t xml:space="preserve">&gt;/</w:t>
+      </w:r>
+      <w:r>
+        <w:rPr>
+          <w:rStyle w:val="NormalTok"/>
+        </w:rPr>
+        <w:t xml:space="preserve">synthetic_aperture</w:t>
+      </w:r>
+      <w:r>
+        <w:rPr>
+          <w:rStyle w:val="OperatorTok"/>
+        </w:rPr>
+        <w:t xml:space="preserve">/</w:t>
+      </w:r>
+      <w:r>
+        <w:rPr>
+          <w:rStyle w:val="NormalTok"/>
+        </w:rPr>
+        <w:t xml:space="preserve">raw)</w:t>
+      </w:r>
+    </w:p>
+    <w:p>
+      <w:pPr>
+        <w:numPr>
+          <w:numId w:val="1000"/>
+          <w:ilvl w:val="0"/>
+        </w:numPr>
+      </w:pPr>
+      <w:r>
+        <w:t xml:space="preserve">OR in certain iPython CLIs</w:t>
+      </w:r>
+    </w:p>
+    <w:p>
+      <w:pPr>
+        <w:pStyle w:val="SourceCode"/>
+        <w:numPr>
+          <w:numId w:val="1000"/>
+          <w:ilvl w:val="0"/>
+        </w:numPr>
+      </w:pPr>
+      <w:r>
+        <w:rPr>
+          <w:rStyle w:val="NormalTok"/>
+        </w:rPr>
+        <w:t xml:space="preserve">cd </w:t>
+      </w:r>
+      <w:r>
+        <w:rPr>
+          <w:rStyle w:val="OperatorTok"/>
+        </w:rPr>
+        <w:t xml:space="preserve">&lt;</w:t>
+      </w:r>
+      <w:r>
+        <w:rPr>
+          <w:rStyle w:val="NormalTok"/>
+        </w:rPr>
+        <w:t xml:space="preserve">working</w:t>
+      </w:r>
+      <w:r>
+        <w:rPr>
+          <w:rStyle w:val="OperatorTok"/>
+        </w:rPr>
+        <w:t xml:space="preserve">-</w:t>
+      </w:r>
+      <w:r>
+        <w:rPr>
+          <w:rStyle w:val="NormalTok"/>
+        </w:rPr>
+        <w:t xml:space="preserve">directory</w:t>
+      </w:r>
+      <w:r>
+        <w:rPr>
+          <w:rStyle w:val="OperatorTok"/>
+        </w:rPr>
+        <w:t xml:space="preserve">&gt;/</w:t>
+      </w:r>
+      <w:r>
+        <w:rPr>
+          <w:rStyle w:val="NormalTok"/>
+        </w:rPr>
+        <w:t xml:space="preserve">synthetic_aperture</w:t>
+      </w:r>
+      <w:r>
+        <w:rPr>
+          <w:rStyle w:val="OperatorTok"/>
+        </w:rPr>
+        <w:t xml:space="preserve">/</w:t>
+      </w:r>
+      <w:r>
+        <w:rPr>
+          <w:rStyle w:val="NormalTok"/>
+        </w:rPr>
+        <w:t xml:space="preserve">raw</w:t>
+      </w:r>
+    </w:p>
+    <w:p>
+      <w:pPr>
+        <w:pStyle w:val="Heading3"/>
+      </w:pPr>
+      <w:bookmarkStart w:id="68" w:name="mount-the-antennas"/>
+      <w:r>
+        <w:t xml:space="preserve">6. Mount the Antennas</w:t>
+      </w:r>
+      <w:bookmarkEnd w:id="68"/>
+    </w:p>
+    <w:p>
+      <w:pPr>
+        <w:pStyle w:val="Compact"/>
+        <w:numPr>
+          <w:numId w:val="1056"/>
+          <w:ilvl w:val="0"/>
+        </w:numPr>
+      </w:pPr>
+      <w:r>
+        <w:t xml:space="preserve">Mount the Tx Antenna (usually port 2) to the fixed holder</w:t>
+      </w:r>
+    </w:p>
+    <w:p>
+      <w:pPr>
+        <w:pStyle w:val="Compact"/>
+        <w:numPr>
+          <w:numId w:val="1056"/>
+          <w:ilvl w:val="0"/>
+        </w:numPr>
+      </w:pPr>
+      <w:r>
+        <w:t xml:space="preserve">Move the SAMURAI Robot to the mountain position using the commands below</w:t>
+      </w:r>
+    </w:p>
+    <w:p>
+      <w:pPr>
+        <w:pStyle w:val="Compact"/>
+        <w:numPr>
+          <w:numId w:val="1057"/>
+          <w:ilvl w:val="1"/>
+        </w:numPr>
+      </w:pPr>
+      <w:r>
         <w:t xml:space="preserve">The</w:t>
       </w:r>
       <w:r>
@@ -2189,7 +3207,7 @@
       <w:pPr>
         <w:pStyle w:val="Compact"/>
         <w:numPr>
-          <w:numId w:val="1044"/>
+          <w:numId w:val="1057"/>
           <w:ilvl w:val="1"/>
         </w:numPr>
       </w:pPr>
@@ -2218,7 +3236,7 @@
         <w:t xml:space="preserve">#connect and home the positioner</w:t>
       </w:r>
       <w:r>
-        <w:br w:type="textWrapping"/>
+        <w:br/>
       </w:r>
       <w:r>
         <w:rPr>
@@ -2237,7 +3255,7 @@
       <w:pPr>
         <w:pStyle w:val="Compact"/>
         <w:numPr>
-          <w:numId w:val="1043"/>
+          <w:numId w:val="1056"/>
           <w:ilvl w:val="0"/>
         </w:numPr>
       </w:pPr>
@@ -2249,11 +3267,11 @@
       <w:pPr>
         <w:pStyle w:val="Heading3"/>
       </w:pPr>
-      <w:bookmarkStart w:id="55" w:name="open-the-robots-web-interface-optional"/>
+      <w:bookmarkStart w:id="69" w:name="open-the-robots-web-interface-optional"/>
       <w:r>
         <w:t xml:space="preserve">8. Open the Robot’s Web interface (Optional)</w:t>
       </w:r>
-      <w:bookmarkEnd w:id="55"/>
+      <w:bookmarkEnd w:id="69"/>
     </w:p>
     <w:p>
       <w:pPr>
@@ -2273,7 +3291,7 @@
       <w:pPr>
         <w:pStyle w:val="Compact"/>
         <w:numPr>
-          <w:numId w:val="1045"/>
+          <w:numId w:val="1058"/>
           <w:ilvl w:val="0"/>
         </w:numPr>
       </w:pPr>
@@ -2285,7 +3303,7 @@
       <w:pPr>
         <w:pStyle w:val="Compact"/>
         <w:numPr>
-          <w:numId w:val="1045"/>
+          <w:numId w:val="1058"/>
           <w:ilvl w:val="0"/>
         </w:numPr>
       </w:pPr>
@@ -2295,7 +3313,7 @@
       <w:r>
         <w:t xml:space="preserve"> </w:t>
       </w:r>
-      <w:hyperlink r:id="rId56">
+      <w:hyperlink r:id="rId70">
         <w:r>
           <w:rPr>
             <w:rStyle w:val="Hyperlink"/>
@@ -2314,7 +3332,7 @@
       <w:pPr>
         <w:pStyle w:val="Compact"/>
         <w:numPr>
-          <w:numId w:val="1045"/>
+          <w:numId w:val="1058"/>
           <w:ilvl w:val="0"/>
         </w:numPr>
       </w:pPr>
@@ -2344,7 +3362,7 @@
       <w:pPr>
         <w:pStyle w:val="Compact"/>
         <w:numPr>
-          <w:numId w:val="1045"/>
+          <w:numId w:val="1058"/>
           <w:ilvl w:val="0"/>
         </w:numPr>
       </w:pPr>
@@ -2386,11 +3404,11 @@
       <w:pPr>
         <w:pStyle w:val="Heading3"/>
       </w:pPr>
-      <w:bookmarkStart w:id="57" w:name="run-the-synthetic-aperture-sweep"/>
+      <w:bookmarkStart w:id="71" w:name="run-the-synthetic-aperture-sweep"/>
       <w:r>
         <w:t xml:space="preserve">8. Run the Synthetic Aperture Sweep</w:t>
       </w:r>
-      <w:bookmarkEnd w:id="57"/>
+      <w:bookmarkEnd w:id="71"/>
     </w:p>
     <w:p>
       <w:pPr>
@@ -2404,7 +3422,7 @@
       <w:pPr>
         <w:pStyle w:val="Compact"/>
         <w:numPr>
-          <w:numId w:val="1046"/>
+          <w:numId w:val="1059"/>
           <w:ilvl w:val="0"/>
         </w:numPr>
       </w:pPr>
@@ -2431,7 +3449,7 @@
       <w:pPr>
         <w:pStyle w:val="Compact"/>
         <w:numPr>
-          <w:numId w:val="1047"/>
+          <w:numId w:val="1060"/>
           <w:ilvl w:val="1"/>
         </w:numPr>
       </w:pPr>
@@ -2443,7 +3461,7 @@
       <w:pPr>
         <w:pStyle w:val="Compact"/>
         <w:numPr>
-          <w:numId w:val="1047"/>
+          <w:numId w:val="1060"/>
           <w:ilvl w:val="1"/>
         </w:numPr>
       </w:pPr>
@@ -2464,7 +3482,7 @@
       <w:pPr>
         <w:pStyle w:val="Compact"/>
         <w:numPr>
-          <w:numId w:val="1046"/>
+          <w:numId w:val="1059"/>
           <w:ilvl w:val="0"/>
         </w:numPr>
       </w:pPr>
@@ -2476,7 +3494,7 @@
       <w:pPr>
         <w:pStyle w:val="Compact"/>
         <w:numPr>
-          <w:numId w:val="1048"/>
+          <w:numId w:val="1061"/>
           <w:ilvl w:val="1"/>
         </w:numPr>
       </w:pPr>
@@ -2488,7 +3506,7 @@
       <w:pPr>
         <w:pStyle w:val="Compact"/>
         <w:numPr>
-          <w:numId w:val="1048"/>
+          <w:numId w:val="1061"/>
           <w:ilvl w:val="1"/>
         </w:numPr>
       </w:pPr>
@@ -2584,7 +3602,7 @@
       <w:pPr>
         <w:pStyle w:val="Compact"/>
         <w:numPr>
-          <w:numId w:val="1049"/>
+          <w:numId w:val="1062"/>
           <w:ilvl w:val="1"/>
         </w:numPr>
       </w:pPr>
@@ -2626,7 +3644,7 @@
       <w:pPr>
         <w:pStyle w:val="Compact"/>
         <w:numPr>
-          <w:numId w:val="1049"/>
+          <w:numId w:val="1062"/>
           <w:ilvl w:val="1"/>
         </w:numPr>
       </w:pPr>
@@ -2638,17 +3656,17 @@
       <w:pPr>
         <w:pStyle w:val="Heading3"/>
       </w:pPr>
-      <w:bookmarkStart w:id="58" w:name="unmount-the-antennas"/>
+      <w:bookmarkStart w:id="72" w:name="unmount-the-antennas"/>
       <w:r>
         <w:t xml:space="preserve">9. Unmount the Antennas</w:t>
       </w:r>
-      <w:bookmarkEnd w:id="58"/>
-    </w:p>
-    <w:p>
-      <w:pPr>
-        <w:pStyle w:val="Compact"/>
-        <w:numPr>
-          <w:numId w:val="1050"/>
+      <w:bookmarkEnd w:id="72"/>
+    </w:p>
+    <w:p>
+      <w:pPr>
+        <w:pStyle w:val="Compact"/>
+        <w:numPr>
+          <w:numId w:val="1063"/>
           <w:ilvl w:val="0"/>
         </w:numPr>
       </w:pPr>
@@ -2675,7 +3693,7 @@
       <w:pPr>
         <w:pStyle w:val="Compact"/>
         <w:numPr>
-          <w:numId w:val="1050"/>
+          <w:numId w:val="1063"/>
           <w:ilvl w:val="0"/>
         </w:numPr>
       </w:pPr>
@@ -2705,17 +3723,17 @@
       <w:pPr>
         <w:pStyle w:val="Heading3"/>
       </w:pPr>
-      <w:bookmarkStart w:id="59" w:name="collect-and-save-data"/>
+      <w:bookmarkStart w:id="73" w:name="collect-and-save-data"/>
       <w:r>
         <w:t xml:space="preserve">10. Collect and Save data</w:t>
       </w:r>
-      <w:bookmarkEnd w:id="59"/>
-    </w:p>
-    <w:p>
-      <w:pPr>
-        <w:pStyle w:val="Compact"/>
-        <w:numPr>
-          <w:numId w:val="1051"/>
+      <w:bookmarkEnd w:id="73"/>
+    </w:p>
+    <w:p>
+      <w:pPr>
+        <w:pStyle w:val="Compact"/>
+        <w:numPr>
+          <w:numId w:val="1064"/>
           <w:ilvl w:val="0"/>
         </w:numPr>
       </w:pPr>
@@ -2751,7 +3769,7 @@
       <w:pPr>
         <w:pStyle w:val="Compact"/>
         <w:numPr>
-          <w:numId w:val="1051"/>
+          <w:numId w:val="1064"/>
           <w:ilvl w:val="0"/>
         </w:numPr>
       </w:pPr>
@@ -2796,11 +3814,11 @@
       <w:pPr>
         <w:pStyle w:val="Heading3"/>
       </w:pPr>
-      <w:bookmarkStart w:id="60" w:name="example-python-script"/>
+      <w:bookmarkStart w:id="74" w:name="example-python-script"/>
       <w:r>
         <w:t xml:space="preserve">Example python script</w:t>
       </w:r>
-      <w:bookmarkEnd w:id="60"/>
+      <w:bookmarkEnd w:id="74"/>
     </w:p>
     <w:p>
       <w:pPr>
@@ -2887,7 +3905,7 @@
         <w:t xml:space="preserve">#import os for chdir</w:t>
       </w:r>
       <w:r>
-        <w:br w:type="textWrapping"/>
+        <w:br/>
       </w:r>
       <w:r>
         <w:rPr>
@@ -2920,10 +3938,10 @@
         <w:t xml:space="preserve">#import the samurai system class</w:t>
       </w:r>
       <w:r>
-        <w:br w:type="textWrapping"/>
-      </w:r>
-      <w:r>
-        <w:br w:type="textWrapping"/>
+        <w:br/>
+      </w:r>
+      <w:r>
+        <w:br/>
       </w:r>
       <w:r>
         <w:rPr>
@@ -2950,7 +3968,7 @@
         <w:t xml:space="preserve">#create a samurai system object</w:t>
       </w:r>
       <w:r>
-        <w:br w:type="textWrapping"/>
+        <w:br/>
       </w:r>
       <w:r>
         <w:rPr>
@@ -2965,7 +3983,7 @@
         <w:t xml:space="preserve">#connect to the Meca500 (or other positioner)</w:t>
       </w:r>
       <w:r>
-        <w:br w:type="textWrapping"/>
+        <w:br/>
       </w:r>
       <w:r>
         <w:rPr>
@@ -2980,10 +3998,10 @@
         <w:t xml:space="preserve">#move to the position to unmount the antenna for calibration</w:t>
       </w:r>
       <w:r>
-        <w:br w:type="textWrapping"/>
-      </w:r>
-      <w:r>
-        <w:br w:type="textWrapping"/>
+        <w:br/>
+      </w:r>
+      <w:r>
+        <w:br/>
       </w:r>
       <w:r>
         <w:rPr>
@@ -2992,7 +4010,7 @@
         <w:t xml:space="preserve">###################################</w:t>
       </w:r>
       <w:r>
-        <w:br w:type="textWrapping"/>
+        <w:br/>
       </w:r>
       <w:r>
         <w:rPr>
@@ -3001,7 +4019,7 @@
         <w:t xml:space="preserve"># Unmount antenna from Meca500</w:t>
       </w:r>
       <w:r>
-        <w:br w:type="textWrapping"/>
+        <w:br/>
       </w:r>
       <w:r>
         <w:rPr>
@@ -3010,7 +4028,7 @@
         <w:t xml:space="preserve">###</w:t>
       </w:r>
       <w:r>
-        <w:br w:type="textWrapping"/>
+        <w:br/>
       </w:r>
       <w:r>
         <w:rPr>
@@ -3019,7 +4037,7 @@
         <w:t xml:space="preserve"># PERFORM CALIBRATION HERE</w:t>
       </w:r>
       <w:r>
-        <w:br w:type="textWrapping"/>
+        <w:br/>
       </w:r>
       <w:r>
         <w:rPr>
@@ -3028,7 +4046,7 @@
         <w:t xml:space="preserve">###</w:t>
       </w:r>
       <w:r>
-        <w:br w:type="textWrapping"/>
+        <w:br/>
       </w:r>
       <w:r>
         <w:rPr>
@@ -3037,7 +4055,7 @@
         <w:t xml:space="preserve"># Mount antenna onto Meca500</w:t>
       </w:r>
       <w:r>
-        <w:br w:type="textWrapping"/>
+        <w:br/>
       </w:r>
       <w:r>
         <w:rPr>
@@ -3046,10 +4064,10 @@
         <w:t xml:space="preserve">###################################</w:t>
       </w:r>
       <w:r>
-        <w:br w:type="textWrapping"/>
-      </w:r>
-      <w:r>
-        <w:br w:type="textWrapping"/>
+        <w:br/>
+      </w:r>
+      <w:r>
+        <w:br/>
       </w:r>
       <w:r>
         <w:rPr>
@@ -3064,7 +4082,7 @@
         <w:t xml:space="preserve">#return the robot to its zero position</w:t>
       </w:r>
       <w:r>
-        <w:br w:type="textWrapping"/>
+        <w:br/>
       </w:r>
       <w:r>
         <w:rPr>
@@ -3091,7 +4109,7 @@
         <w:t xml:space="preserve">#change into our measurement directory</w:t>
       </w:r>
       <w:r>
-        <w:br w:type="textWrapping"/>
+        <w:br/>
       </w:r>
       <w:r>
         <w:rPr>
@@ -3148,10 +4166,10 @@
         <w:t xml:space="preserve">#run the csv sweep with the vna</w:t>
       </w:r>
       <w:r>
-        <w:br w:type="textWrapping"/>
-      </w:r>
-      <w:r>
-        <w:br w:type="textWrapping"/>
+        <w:br/>
+      </w:r>
+      <w:r>
+        <w:br/>
       </w:r>
       <w:r>
         <w:rPr>
@@ -3170,11 +4188,11 @@
       <w:pPr>
         <w:pStyle w:val="Heading2"/>
       </w:pPr>
-      <w:bookmarkStart w:id="61" w:name="Xcfb24b37b69febe6f307863de9becc146b19808"/>
+      <w:bookmarkStart w:id="75" w:name="Xcfb24b37b69febe6f307863de9becc146b19808"/>
       <w:r>
         <w:t xml:space="preserve">Running from the Graphical User Interface (GUI) SAMURGUI</w:t>
       </w:r>
-      <w:bookmarkEnd w:id="61"/>
+      <w:bookmarkEnd w:id="75"/>
     </w:p>
     <w:p>
       <w:pPr>
@@ -3188,17 +4206,17 @@
       <w:pPr>
         <w:pStyle w:val="Heading1"/>
       </w:pPr>
-      <w:bookmarkStart w:id="62" w:name="measurement-todo-list"/>
+      <w:bookmarkStart w:id="76" w:name="measurement-todo-list"/>
       <w:r>
         <w:t xml:space="preserve">Measurement TODO List</w:t>
       </w:r>
-      <w:bookmarkEnd w:id="62"/>
-    </w:p>
-    <w:p>
-      <w:pPr>
-        <w:pStyle w:val="Compact"/>
-        <w:numPr>
-          <w:numId w:val="1052"/>
+      <w:bookmarkEnd w:id="76"/>
+    </w:p>
+    <w:p>
+      <w:pPr>
+        <w:pStyle w:val="Compact"/>
+        <w:numPr>
+          <w:numId w:val="1065"/>
           <w:ilvl w:val="0"/>
         </w:numPr>
       </w:pPr>
@@ -3210,7 +4228,7 @@
       <w:pPr>
         <w:pStyle w:val="Compact"/>
         <w:numPr>
-          <w:numId w:val="1052"/>
+          <w:numId w:val="1065"/>
           <w:ilvl w:val="0"/>
         </w:numPr>
       </w:pPr>
@@ -3222,7 +4240,7 @@
       <w:pPr>
         <w:pStyle w:val="Compact"/>
         <w:numPr>
-          <w:numId w:val="1052"/>
+          <w:numId w:val="1065"/>
           <w:ilvl w:val="0"/>
         </w:numPr>
       </w:pPr>
@@ -3234,7 +4252,7 @@
       <w:pPr>
         <w:pStyle w:val="Compact"/>
         <w:numPr>
-          <w:numId w:val="1052"/>
+          <w:numId w:val="1065"/>
           <w:ilvl w:val="0"/>
         </w:numPr>
       </w:pPr>
@@ -3246,27 +4264,27 @@
       <w:pPr>
         <w:pStyle w:val="Heading1"/>
       </w:pPr>
-      <w:bookmarkStart w:id="63" w:name="code-editing-todo-list"/>
+      <w:bookmarkStart w:id="77" w:name="code-editing-todo-list"/>
       <w:r>
         <w:t xml:space="preserve">Code Editing TODO List</w:t>
       </w:r>
-      <w:bookmarkEnd w:id="63"/>
+      <w:bookmarkEnd w:id="77"/>
     </w:p>
     <w:p>
       <w:pPr>
         <w:pStyle w:val="Heading2"/>
       </w:pPr>
-      <w:bookmarkStart w:id="64" w:name="current-work"/>
+      <w:bookmarkStart w:id="78" w:name="current-work"/>
       <w:r>
         <w:t xml:space="preserve">Current Work</w:t>
       </w:r>
-      <w:bookmarkEnd w:id="64"/>
-    </w:p>
-    <w:p>
-      <w:pPr>
-        <w:pStyle w:val="Compact"/>
-        <w:numPr>
-          <w:numId w:val="1053"/>
+      <w:bookmarkEnd w:id="78"/>
+    </w:p>
+    <w:p>
+      <w:pPr>
+        <w:pStyle w:val="Compact"/>
+        <w:numPr>
+          <w:numId w:val="1066"/>
           <w:ilvl w:val="0"/>
         </w:numPr>
       </w:pPr>
@@ -3278,7 +4296,7 @@
       <w:pPr>
         <w:pStyle w:val="Compact"/>
         <w:numPr>
-          <w:numId w:val="1053"/>
+          <w:numId w:val="1066"/>
           <w:ilvl w:val="0"/>
         </w:numPr>
       </w:pPr>
@@ -3290,7 +4308,7 @@
       <w:pPr>
         <w:pStyle w:val="Compact"/>
         <w:numPr>
-          <w:numId w:val="1053"/>
+          <w:numId w:val="1066"/>
           <w:ilvl w:val="0"/>
         </w:numPr>
       </w:pPr>
@@ -3302,7 +4320,7 @@
       <w:pPr>
         <w:pStyle w:val="Compact"/>
         <w:numPr>
-          <w:numId w:val="1053"/>
+          <w:numId w:val="1066"/>
           <w:ilvl w:val="0"/>
         </w:numPr>
       </w:pPr>
@@ -3314,7 +4332,7 @@
       <w:pPr>
         <w:pStyle w:val="Compact"/>
         <w:numPr>
-          <w:numId w:val="1053"/>
+          <w:numId w:val="1066"/>
           <w:ilvl w:val="0"/>
         </w:numPr>
       </w:pPr>
@@ -3326,7 +4344,7 @@
       <w:pPr>
         <w:pStyle w:val="Compact"/>
         <w:numPr>
-          <w:numId w:val="1053"/>
+          <w:numId w:val="1066"/>
           <w:ilvl w:val="0"/>
         </w:numPr>
       </w:pPr>
@@ -3338,17 +4356,17 @@
       <w:pPr>
         <w:pStyle w:val="Heading2"/>
       </w:pPr>
-      <w:bookmarkStart w:id="65" w:name="on-backburner"/>
+      <w:bookmarkStart w:id="79" w:name="on-backburner"/>
       <w:r>
         <w:t xml:space="preserve">On backburner</w:t>
       </w:r>
-      <w:bookmarkEnd w:id="65"/>
-    </w:p>
-    <w:p>
-      <w:pPr>
-        <w:pStyle w:val="Compact"/>
-        <w:numPr>
-          <w:numId w:val="1054"/>
+      <w:bookmarkEnd w:id="79"/>
+    </w:p>
+    <w:p>
+      <w:pPr>
+        <w:pStyle w:val="Compact"/>
+        <w:numPr>
+          <w:numId w:val="1067"/>
           <w:ilvl w:val="0"/>
         </w:numPr>
       </w:pPr>
@@ -3360,7 +4378,7 @@
       <w:pPr>
         <w:pStyle w:val="Compact"/>
         <w:numPr>
-          <w:numId w:val="1054"/>
+          <w:numId w:val="1067"/>
           <w:ilvl w:val="0"/>
         </w:numPr>
       </w:pPr>
@@ -3372,7 +4390,7 @@
       <w:pPr>
         <w:pStyle w:val="Compact"/>
         <w:numPr>
-          <w:numId w:val="1054"/>
+          <w:numId w:val="1067"/>
           <w:ilvl w:val="0"/>
         </w:numPr>
       </w:pPr>
@@ -3384,7 +4402,7 @@
       <w:pPr>
         <w:pStyle w:val="Compact"/>
         <w:numPr>
-          <w:numId w:val="1054"/>
+          <w:numId w:val="1067"/>
           <w:ilvl w:val="0"/>
         </w:numPr>
       </w:pPr>
@@ -3423,109 +4441,6 @@
 <file path=word/numbering.xml><?xml version="1.0" encoding="utf-8"?>
 <w:numbering xmlns:w="http://schemas.openxmlformats.org/wordprocessingml/2006/main">
   <w:abstractNum w:abstractNumId="990">
-    <w:nsid w:val="170cd2de"/>
-    <w:multiLevelType w:val="multilevel"/>
-    <w:lvl w:ilvl="0">
-      <w:numFmt w:val="bullet"/>
-      <w:lvlText w:val=" "/>
-      <w:lvlJc w:val="left"/>
-      <w:pPr>
-        <w:tabs>
-          <w:tab w:val="num" w:pos="0"/>
-        </w:tabs>
-        <w:ind w:left="480" w:hanging="480"/>
-      </w:pPr>
-    </w:lvl>
-    <w:lvl w:ilvl="1">
-      <w:numFmt w:val="bullet"/>
-      <w:lvlText w:val=" "/>
-      <w:lvlJc w:val="left"/>
-      <w:pPr>
-        <w:tabs>
-          <w:tab w:val="num" w:pos="720"/>
-        </w:tabs>
-        <w:ind w:left="1200" w:hanging="480"/>
-      </w:pPr>
-    </w:lvl>
-    <w:lvl w:ilvl="2">
-      <w:numFmt w:val="bullet"/>
-      <w:lvlText w:val=" "/>
-      <w:lvlJc w:val="left"/>
-      <w:pPr>
-        <w:tabs>
-          <w:tab w:val="num" w:pos="1440"/>
-        </w:tabs>
-        <w:ind w:left="1920" w:hanging="480"/>
-      </w:pPr>
-    </w:lvl>
-    <w:lvl w:ilvl="3">
-      <w:numFmt w:val="bullet"/>
-      <w:lvlText w:val=" "/>
-      <w:lvlJc w:val="left"/>
-      <w:pPr>
-        <w:tabs>
-          <w:tab w:val="num" w:pos="2160"/>
-        </w:tabs>
-        <w:ind w:left="2640" w:hanging="480"/>
-      </w:pPr>
-    </w:lvl>
-    <w:lvl w:ilvl="4">
-      <w:numFmt w:val="bullet"/>
-      <w:lvlText w:val=" "/>
-      <w:lvlJc w:val="left"/>
-      <w:pPr>
-        <w:tabs>
-          <w:tab w:val="num" w:pos="2880"/>
-        </w:tabs>
-        <w:ind w:left="3360" w:hanging="480"/>
-      </w:pPr>
-    </w:lvl>
-    <w:lvl w:ilvl="5">
-      <w:numFmt w:val="bullet"/>
-      <w:lvlText w:val=" "/>
-      <w:lvlJc w:val="left"/>
-      <w:pPr>
-        <w:tabs>
-          <w:tab w:val="num" w:pos="3600"/>
-        </w:tabs>
-        <w:ind w:left="4080" w:hanging="480"/>
-      </w:pPr>
-    </w:lvl>
-    <w:lvl w:ilvl="6">
-      <w:numFmt w:val="bullet"/>
-      <w:lvlText w:val=" "/>
-      <w:lvlJc w:val="left"/>
-      <w:pPr>
-        <w:tabs>
-          <w:tab w:val="num" w:pos="4320"/>
-        </w:tabs>
-        <w:ind w:left="4800" w:hanging="480"/>
-      </w:pPr>
-    </w:lvl>
-    <w:lvl w:ilvl="7">
-      <w:numFmt w:val="bullet"/>
-      <w:lvlText w:val=" "/>
-      <w:lvlJc w:val="left"/>
-      <w:pPr>
-        <w:tabs>
-          <w:tab w:val="num" w:pos="5040"/>
-        </w:tabs>
-        <w:ind w:left="5520" w:hanging="480"/>
-      </w:pPr>
-    </w:lvl>
-    <w:lvl w:ilvl="8">
-      <w:numFmt w:val="bullet"/>
-      <w:lvlText w:val=" "/>
-      <w:lvlJc w:val="left"/>
-      <w:pPr>
-        <w:tabs>
-          <w:tab w:val="num" w:pos="5760"/>
-        </w:tabs>
-        <w:ind w:left="6240" w:hanging="480"/>
-      </w:pPr>
-    </w:lvl>
-  </w:abstractNum>
-  <w:abstractNum w:abstractNumId="990">
     <w:nsid w:val="2c1ae401"/>
     <w:multiLevelType w:val="multilevel"/>
     <w:lvl w:ilvl="0">
@@ -3846,9 +4761,6 @@
   <w:num w:numId="1000">
     <w:abstractNumId w:val="990"/>
   </w:num>
-  <w:num w:numId="1000">
-    <w:abstractNumId w:val="990"/>
-  </w:num>
   <w:num w:numId="1001">
     <w:abstractNumId w:val="991"/>
   </w:num>
@@ -4087,7 +4999,34 @@
     </w:lvlOverride>
   </w:num>
   <w:num w:numId="1035">
-    <w:abstractNumId w:val="991"/>
+    <w:abstractNumId w:val="99411"/>
+    <w:lvlOverride w:ilvl="0">
+      <w:startOverride w:val="1"/>
+    </w:lvlOverride>
+    <w:lvlOverride w:ilvl="1">
+      <w:startOverride w:val="1"/>
+    </w:lvlOverride>
+    <w:lvlOverride w:ilvl="2">
+      <w:startOverride w:val="1"/>
+    </w:lvlOverride>
+    <w:lvlOverride w:ilvl="3">
+      <w:startOverride w:val="1"/>
+    </w:lvlOverride>
+    <w:lvlOverride w:ilvl="4">
+      <w:startOverride w:val="1"/>
+    </w:lvlOverride>
+    <w:lvlOverride w:ilvl="5">
+      <w:startOverride w:val="1"/>
+    </w:lvlOverride>
+    <w:lvlOverride w:ilvl="6">
+      <w:startOverride w:val="1"/>
+    </w:lvlOverride>
+    <w:lvlOverride w:ilvl="7">
+      <w:startOverride w:val="1"/>
+    </w:lvlOverride>
+    <w:lvlOverride w:ilvl="8">
+      <w:startOverride w:val="1"/>
+    </w:lvlOverride>
   </w:num>
   <w:num w:numId="1036">
     <w:abstractNumId w:val="991"/>
@@ -4123,9 +5062,6 @@
     </w:lvlOverride>
   </w:num>
   <w:num w:numId="1038">
-    <w:abstractNumId w:val="991"/>
-  </w:num>
-  <w:num w:numId="1039">
     <w:abstractNumId w:val="99411"/>
     <w:lvlOverride w:ilvl="0">
       <w:startOverride w:val="1"/>
@@ -4155,10 +5091,10 @@
       <w:startOverride w:val="1"/>
     </w:lvlOverride>
   </w:num>
+  <w:num w:numId="1039">
+    <w:abstractNumId w:val="991"/>
+  </w:num>
   <w:num w:numId="1040">
-    <w:abstractNumId w:val="991"/>
-  </w:num>
-  <w:num w:numId="1041">
     <w:abstractNumId w:val="99411"/>
     <w:lvlOverride w:ilvl="0">
       <w:startOverride w:val="1"/>
@@ -4188,35 +5124,11 @@
       <w:startOverride w:val="1"/>
     </w:lvlOverride>
   </w:num>
+  <w:num w:numId="1041">
+    <w:abstractNumId w:val="991"/>
+  </w:num>
   <w:num w:numId="1042">
-    <w:abstractNumId w:val="99411"/>
-    <w:lvlOverride w:ilvl="0">
-      <w:startOverride w:val="1"/>
-    </w:lvlOverride>
-    <w:lvlOverride w:ilvl="1">
-      <w:startOverride w:val="1"/>
-    </w:lvlOverride>
-    <w:lvlOverride w:ilvl="2">
-      <w:startOverride w:val="1"/>
-    </w:lvlOverride>
-    <w:lvlOverride w:ilvl="3">
-      <w:startOverride w:val="1"/>
-    </w:lvlOverride>
-    <w:lvlOverride w:ilvl="4">
-      <w:startOverride w:val="1"/>
-    </w:lvlOverride>
-    <w:lvlOverride w:ilvl="5">
-      <w:startOverride w:val="1"/>
-    </w:lvlOverride>
-    <w:lvlOverride w:ilvl="6">
-      <w:startOverride w:val="1"/>
-    </w:lvlOverride>
-    <w:lvlOverride w:ilvl="7">
-      <w:startOverride w:val="1"/>
-    </w:lvlOverride>
-    <w:lvlOverride w:ilvl="8">
-      <w:startOverride w:val="1"/>
-    </w:lvlOverride>
+    <w:abstractNumId w:val="991"/>
   </w:num>
   <w:num w:numId="1043">
     <w:abstractNumId w:val="99411"/>
@@ -4282,6 +5194,9 @@
     </w:lvlOverride>
   </w:num>
   <w:num w:numId="1046">
+    <w:abstractNumId w:val="991"/>
+  </w:num>
+  <w:num w:numId="1047">
     <w:abstractNumId w:val="99411"/>
     <w:lvlOverride w:ilvl="0">
       <w:startOverride w:val="1"/>
@@ -4310,9 +5225,6 @@
     <w:lvlOverride w:ilvl="8">
       <w:startOverride w:val="1"/>
     </w:lvlOverride>
-  </w:num>
-  <w:num w:numId="1047">
-    <w:abstractNumId w:val="991"/>
   </w:num>
   <w:num w:numId="1048">
     <w:abstractNumId w:val="991"/>
@@ -4351,6 +5263,9 @@
     </w:lvlOverride>
   </w:num>
   <w:num w:numId="1051">
+    <w:abstractNumId w:val="991"/>
+  </w:num>
+  <w:num w:numId="1052">
     <w:abstractNumId w:val="99411"/>
     <w:lvlOverride w:ilvl="0">
       <w:startOverride w:val="1"/>
@@ -4380,13 +5295,238 @@
       <w:startOverride w:val="1"/>
     </w:lvlOverride>
   </w:num>
-  <w:num w:numId="1052">
-    <w:abstractNumId w:val="991"/>
-  </w:num>
   <w:num w:numId="1053">
     <w:abstractNumId w:val="991"/>
   </w:num>
   <w:num w:numId="1054">
+    <w:abstractNumId w:val="99411"/>
+    <w:lvlOverride w:ilvl="0">
+      <w:startOverride w:val="1"/>
+    </w:lvlOverride>
+    <w:lvlOverride w:ilvl="1">
+      <w:startOverride w:val="1"/>
+    </w:lvlOverride>
+    <w:lvlOverride w:ilvl="2">
+      <w:startOverride w:val="1"/>
+    </w:lvlOverride>
+    <w:lvlOverride w:ilvl="3">
+      <w:startOverride w:val="1"/>
+    </w:lvlOverride>
+    <w:lvlOverride w:ilvl="4">
+      <w:startOverride w:val="1"/>
+    </w:lvlOverride>
+    <w:lvlOverride w:ilvl="5">
+      <w:startOverride w:val="1"/>
+    </w:lvlOverride>
+    <w:lvlOverride w:ilvl="6">
+      <w:startOverride w:val="1"/>
+    </w:lvlOverride>
+    <w:lvlOverride w:ilvl="7">
+      <w:startOverride w:val="1"/>
+    </w:lvlOverride>
+    <w:lvlOverride w:ilvl="8">
+      <w:startOverride w:val="1"/>
+    </w:lvlOverride>
+  </w:num>
+  <w:num w:numId="1055">
+    <w:abstractNumId w:val="99411"/>
+    <w:lvlOverride w:ilvl="0">
+      <w:startOverride w:val="1"/>
+    </w:lvlOverride>
+    <w:lvlOverride w:ilvl="1">
+      <w:startOverride w:val="1"/>
+    </w:lvlOverride>
+    <w:lvlOverride w:ilvl="2">
+      <w:startOverride w:val="1"/>
+    </w:lvlOverride>
+    <w:lvlOverride w:ilvl="3">
+      <w:startOverride w:val="1"/>
+    </w:lvlOverride>
+    <w:lvlOverride w:ilvl="4">
+      <w:startOverride w:val="1"/>
+    </w:lvlOverride>
+    <w:lvlOverride w:ilvl="5">
+      <w:startOverride w:val="1"/>
+    </w:lvlOverride>
+    <w:lvlOverride w:ilvl="6">
+      <w:startOverride w:val="1"/>
+    </w:lvlOverride>
+    <w:lvlOverride w:ilvl="7">
+      <w:startOverride w:val="1"/>
+    </w:lvlOverride>
+    <w:lvlOverride w:ilvl="8">
+      <w:startOverride w:val="1"/>
+    </w:lvlOverride>
+  </w:num>
+  <w:num w:numId="1056">
+    <w:abstractNumId w:val="99411"/>
+    <w:lvlOverride w:ilvl="0">
+      <w:startOverride w:val="1"/>
+    </w:lvlOverride>
+    <w:lvlOverride w:ilvl="1">
+      <w:startOverride w:val="1"/>
+    </w:lvlOverride>
+    <w:lvlOverride w:ilvl="2">
+      <w:startOverride w:val="1"/>
+    </w:lvlOverride>
+    <w:lvlOverride w:ilvl="3">
+      <w:startOverride w:val="1"/>
+    </w:lvlOverride>
+    <w:lvlOverride w:ilvl="4">
+      <w:startOverride w:val="1"/>
+    </w:lvlOverride>
+    <w:lvlOverride w:ilvl="5">
+      <w:startOverride w:val="1"/>
+    </w:lvlOverride>
+    <w:lvlOverride w:ilvl="6">
+      <w:startOverride w:val="1"/>
+    </w:lvlOverride>
+    <w:lvlOverride w:ilvl="7">
+      <w:startOverride w:val="1"/>
+    </w:lvlOverride>
+    <w:lvlOverride w:ilvl="8">
+      <w:startOverride w:val="1"/>
+    </w:lvlOverride>
+  </w:num>
+  <w:num w:numId="1057">
+    <w:abstractNumId w:val="991"/>
+  </w:num>
+  <w:num w:numId="1058">
+    <w:abstractNumId w:val="99411"/>
+    <w:lvlOverride w:ilvl="0">
+      <w:startOverride w:val="1"/>
+    </w:lvlOverride>
+    <w:lvlOverride w:ilvl="1">
+      <w:startOverride w:val="1"/>
+    </w:lvlOverride>
+    <w:lvlOverride w:ilvl="2">
+      <w:startOverride w:val="1"/>
+    </w:lvlOverride>
+    <w:lvlOverride w:ilvl="3">
+      <w:startOverride w:val="1"/>
+    </w:lvlOverride>
+    <w:lvlOverride w:ilvl="4">
+      <w:startOverride w:val="1"/>
+    </w:lvlOverride>
+    <w:lvlOverride w:ilvl="5">
+      <w:startOverride w:val="1"/>
+    </w:lvlOverride>
+    <w:lvlOverride w:ilvl="6">
+      <w:startOverride w:val="1"/>
+    </w:lvlOverride>
+    <w:lvlOverride w:ilvl="7">
+      <w:startOverride w:val="1"/>
+    </w:lvlOverride>
+    <w:lvlOverride w:ilvl="8">
+      <w:startOverride w:val="1"/>
+    </w:lvlOverride>
+  </w:num>
+  <w:num w:numId="1059">
+    <w:abstractNumId w:val="99411"/>
+    <w:lvlOverride w:ilvl="0">
+      <w:startOverride w:val="1"/>
+    </w:lvlOverride>
+    <w:lvlOverride w:ilvl="1">
+      <w:startOverride w:val="1"/>
+    </w:lvlOverride>
+    <w:lvlOverride w:ilvl="2">
+      <w:startOverride w:val="1"/>
+    </w:lvlOverride>
+    <w:lvlOverride w:ilvl="3">
+      <w:startOverride w:val="1"/>
+    </w:lvlOverride>
+    <w:lvlOverride w:ilvl="4">
+      <w:startOverride w:val="1"/>
+    </w:lvlOverride>
+    <w:lvlOverride w:ilvl="5">
+      <w:startOverride w:val="1"/>
+    </w:lvlOverride>
+    <w:lvlOverride w:ilvl="6">
+      <w:startOverride w:val="1"/>
+    </w:lvlOverride>
+    <w:lvlOverride w:ilvl="7">
+      <w:startOverride w:val="1"/>
+    </w:lvlOverride>
+    <w:lvlOverride w:ilvl="8">
+      <w:startOverride w:val="1"/>
+    </w:lvlOverride>
+  </w:num>
+  <w:num w:numId="1060">
+    <w:abstractNumId w:val="991"/>
+  </w:num>
+  <w:num w:numId="1061">
+    <w:abstractNumId w:val="991"/>
+  </w:num>
+  <w:num w:numId="1062">
+    <w:abstractNumId w:val="991"/>
+  </w:num>
+  <w:num w:numId="1063">
+    <w:abstractNumId w:val="99411"/>
+    <w:lvlOverride w:ilvl="0">
+      <w:startOverride w:val="1"/>
+    </w:lvlOverride>
+    <w:lvlOverride w:ilvl="1">
+      <w:startOverride w:val="1"/>
+    </w:lvlOverride>
+    <w:lvlOverride w:ilvl="2">
+      <w:startOverride w:val="1"/>
+    </w:lvlOverride>
+    <w:lvlOverride w:ilvl="3">
+      <w:startOverride w:val="1"/>
+    </w:lvlOverride>
+    <w:lvlOverride w:ilvl="4">
+      <w:startOverride w:val="1"/>
+    </w:lvlOverride>
+    <w:lvlOverride w:ilvl="5">
+      <w:startOverride w:val="1"/>
+    </w:lvlOverride>
+    <w:lvlOverride w:ilvl="6">
+      <w:startOverride w:val="1"/>
+    </w:lvlOverride>
+    <w:lvlOverride w:ilvl="7">
+      <w:startOverride w:val="1"/>
+    </w:lvlOverride>
+    <w:lvlOverride w:ilvl="8">
+      <w:startOverride w:val="1"/>
+    </w:lvlOverride>
+  </w:num>
+  <w:num w:numId="1064">
+    <w:abstractNumId w:val="99411"/>
+    <w:lvlOverride w:ilvl="0">
+      <w:startOverride w:val="1"/>
+    </w:lvlOverride>
+    <w:lvlOverride w:ilvl="1">
+      <w:startOverride w:val="1"/>
+    </w:lvlOverride>
+    <w:lvlOverride w:ilvl="2">
+      <w:startOverride w:val="1"/>
+    </w:lvlOverride>
+    <w:lvlOverride w:ilvl="3">
+      <w:startOverride w:val="1"/>
+    </w:lvlOverride>
+    <w:lvlOverride w:ilvl="4">
+      <w:startOverride w:val="1"/>
+    </w:lvlOverride>
+    <w:lvlOverride w:ilvl="5">
+      <w:startOverride w:val="1"/>
+    </w:lvlOverride>
+    <w:lvlOverride w:ilvl="6">
+      <w:startOverride w:val="1"/>
+    </w:lvlOverride>
+    <w:lvlOverride w:ilvl="7">
+      <w:startOverride w:val="1"/>
+    </w:lvlOverride>
+    <w:lvlOverride w:ilvl="8">
+      <w:startOverride w:val="1"/>
+    </w:lvlOverride>
+  </w:num>
+  <w:num w:numId="1065">
+    <w:abstractNumId w:val="991"/>
+  </w:num>
+  <w:num w:numId="1066">
+    <w:abstractNumId w:val="991"/>
+  </w:num>
+  <w:num w:numId="1067">
     <w:abstractNumId w:val="991"/>
   </w:num>
 </w:numbering>

</xml_diff>